<commit_message>
utfylling av oppg 1 og 3
</commit_message>
<xml_diff>
--- a/eksamen_innfprog2025/mappedokument.docx
+++ b/eksamen_innfprog2025/mappedokument.docx
@@ -179,7 +179,19 @@
         <w:rPr>
           <w:lang w:val="nb-NO"/>
         </w:rPr>
-        <w:t xml:space="preserve">OpenAI (2025). </w:t>
+        <w:t>OpenAI</w:t>
+      </w:r>
+      <w:r>
+        <w:rPr>
+          <w:lang w:val="nb-NO"/>
+        </w:rPr>
+        <w:t>.</w:t>
+      </w:r>
+      <w:r>
+        <w:rPr>
+          <w:lang w:val="nb-NO"/>
+        </w:rPr>
+        <w:t xml:space="preserve"> (2025). </w:t>
       </w:r>
       <w:r>
         <w:rPr>
@@ -187,7 +199,23 @@
           <w:iCs/>
           <w:lang w:val="nb-NO"/>
         </w:rPr>
-        <w:t xml:space="preserve">ChatGPT (02. desember verjson) </w:t>
+        <w:t>ChatGPT (02. desember ver</w:t>
+      </w:r>
+      <w:r>
+        <w:rPr>
+          <w:i/>
+          <w:iCs/>
+          <w:lang w:val="nb-NO"/>
+        </w:rPr>
+        <w:t>sj</w:t>
+      </w:r>
+      <w:r>
+        <w:rPr>
+          <w:i/>
+          <w:iCs/>
+          <w:lang w:val="nb-NO"/>
+        </w:rPr>
+        <w:t xml:space="preserve">on) </w:t>
       </w:r>
       <w:r>
         <w:rPr>
@@ -217,6 +245,145 @@
           <w:lang w:val="nb-NO"/>
         </w:rPr>
       </w:pPr>
+      <w:r>
+        <w:rPr>
+          <w:lang w:val="nb-NO"/>
+        </w:rPr>
+        <w:t>OpenAI</w:t>
+      </w:r>
+      <w:r>
+        <w:rPr>
+          <w:lang w:val="nb-NO"/>
+        </w:rPr>
+        <w:t>.</w:t>
+      </w:r>
+      <w:r>
+        <w:rPr>
+          <w:lang w:val="nb-NO"/>
+        </w:rPr>
+        <w:t xml:space="preserve"> (2025). </w:t>
+      </w:r>
+      <w:r>
+        <w:rPr>
+          <w:i/>
+          <w:iCs/>
+          <w:lang w:val="nb-NO"/>
+        </w:rPr>
+        <w:t>ChatGPT (03. desember versjon).</w:t>
+      </w:r>
+      <w:r>
+        <w:rPr>
+          <w:lang w:val="nb-NO"/>
+        </w:rPr>
+        <w:t xml:space="preserve"> [Stor språkmodell]. </w:t>
+      </w:r>
+      <w:hyperlink r:id="rId5" w:history="1">
+        <w:r>
+          <w:rPr>
+            <w:rStyle w:val="Hyperkobling"/>
+            <w:lang w:val="nb-NO"/>
+          </w:rPr>
+          <w:t>https://chatgpt.com/share/69304ac7-a60c-8009-b088-1464cdbde303</w:t>
+        </w:r>
+      </w:hyperlink>
+      <w:r>
+        <w:rPr>
+          <w:i/>
+          <w:iCs/>
+          <w:lang w:val="nb-NO"/>
+        </w:rPr>
+        <w:t xml:space="preserve"> </w:t>
+      </w:r>
+    </w:p>
+    <w:p>
+      <w:pPr>
+        <w:rPr>
+          <w:lang w:val="nb-NO"/>
+        </w:rPr>
+      </w:pPr>
+      <w:r>
+        <w:rPr>
+          <w:lang w:val="nb-NO"/>
+        </w:rPr>
+        <w:t xml:space="preserve">OpenAI. (2025). </w:t>
+      </w:r>
+      <w:r>
+        <w:rPr>
+          <w:i/>
+          <w:iCs/>
+          <w:lang w:val="nb-NO"/>
+        </w:rPr>
+        <w:t>ChatGPT (03. desember versjon).</w:t>
+      </w:r>
+      <w:r>
+        <w:rPr>
+          <w:lang w:val="nb-NO"/>
+        </w:rPr>
+        <w:t xml:space="preserve"> [Stor språkmodell]. </w:t>
+      </w:r>
+      <w:r>
+        <w:rPr>
+          <w:lang w:val="nb-NO"/>
+        </w:rPr>
+        <w:t xml:space="preserve"> </w:t>
+      </w:r>
+      <w:hyperlink r:id="rId6" w:history="1">
+        <w:r>
+          <w:rPr>
+            <w:rStyle w:val="Hyperkobling"/>
+            <w:lang w:val="nb-NO"/>
+          </w:rPr>
+          <w:t>https://chatgpt.com/share/693056ed-04f0-8009-a314-e7e2b06cf1c6</w:t>
+        </w:r>
+      </w:hyperlink>
+      <w:r>
+        <w:rPr>
+          <w:lang w:val="nb-NO"/>
+        </w:rPr>
+        <w:t xml:space="preserve"> </w:t>
+      </w:r>
+    </w:p>
+    <w:p>
+      <w:pPr>
+        <w:rPr>
+          <w:lang w:val="nb-NO"/>
+        </w:rPr>
+      </w:pPr>
+      <w:r>
+        <w:rPr>
+          <w:lang w:val="nb-NO"/>
+        </w:rPr>
+        <w:t xml:space="preserve">W3 Schools. (u.å.). </w:t>
+      </w:r>
+      <w:r>
+        <w:rPr>
+          <w:i/>
+          <w:iCs/>
+          <w:lang w:val="nb-NO"/>
+        </w:rPr>
+        <w:t>CSS Text Indentation and Spacing.</w:t>
+      </w:r>
+      <w:r>
+        <w:rPr>
+          <w:lang w:val="nb-NO"/>
+        </w:rPr>
+        <w:t xml:space="preserve"> (Text Spacing). Hentet 03. desember 2025 fra </w:t>
+      </w:r>
+      <w:hyperlink r:id="rId7" w:history="1">
+        <w:r>
+          <w:rPr>
+            <w:rStyle w:val="Hyperkobling"/>
+            <w:lang w:val="nb-NO"/>
+          </w:rPr>
+          <w:t>https://www.w3schools.com/css/css_text_spacing.asp</w:t>
+        </w:r>
+      </w:hyperlink>
+      <w:r>
+        <w:rPr>
+          <w:lang w:val="nb-NO"/>
+        </w:rPr>
+        <w:t xml:space="preserve"> </w:t>
+      </w:r>
     </w:p>
     <w:sectPr>
       <w:pgSz w:w="12240" w:h="15840"/>

</xml_diff>

<commit_message>
progress, jquery og filtrering ferdig
</commit_message>
<xml_diff>
--- a/eksamen_innfprog2025/mappedokument.docx
+++ b/eksamen_innfprog2025/mappedokument.docx
@@ -100,20 +100,62 @@
         <w:rPr>
           <w:lang w:val="nb-NO"/>
         </w:rPr>
-        <w:t>Dersom det er linker til Stack Overflow eller dokumentasjon som allerede er lenket opp i kommentarer i koden din kan du kun referere til kommentaren i koden.</w:t>
-      </w:r>
-    </w:p>
-    <w:p>
-      <w:pPr>
-        <w:rPr>
-          <w:lang w:val="nb-NO"/>
-        </w:rPr>
-      </w:pPr>
-      <w:r>
-        <w:rPr>
-          <w:lang w:val="nb-NO"/>
-        </w:rPr>
-        <w:t>Bruk av Webtricks LMS pensum behøves ikke nevnes her.</w:t>
+        <w:t xml:space="preserve">Dersom det er linker til </w:t>
+      </w:r>
+      <w:proofErr w:type="spellStart"/>
+      <w:r>
+        <w:rPr>
+          <w:lang w:val="nb-NO"/>
+        </w:rPr>
+        <w:t>Stack</w:t>
+      </w:r>
+      <w:proofErr w:type="spellEnd"/>
+      <w:r>
+        <w:rPr>
+          <w:lang w:val="nb-NO"/>
+        </w:rPr>
+        <w:t xml:space="preserve"> </w:t>
+      </w:r>
+      <w:proofErr w:type="spellStart"/>
+      <w:r>
+        <w:rPr>
+          <w:lang w:val="nb-NO"/>
+        </w:rPr>
+        <w:t>Overflow</w:t>
+      </w:r>
+      <w:proofErr w:type="spellEnd"/>
+      <w:r>
+        <w:rPr>
+          <w:lang w:val="nb-NO"/>
+        </w:rPr>
+        <w:t xml:space="preserve"> eller dokumentasjon som allerede er lenket opp i kommentarer i koden din kan du kun referere til kommentaren i koden.</w:t>
+      </w:r>
+    </w:p>
+    <w:p>
+      <w:pPr>
+        <w:rPr>
+          <w:lang w:val="nb-NO"/>
+        </w:rPr>
+      </w:pPr>
+      <w:r>
+        <w:rPr>
+          <w:lang w:val="nb-NO"/>
+        </w:rPr>
+        <w:t xml:space="preserve">Bruk av </w:t>
+      </w:r>
+      <w:proofErr w:type="spellStart"/>
+      <w:r>
+        <w:rPr>
+          <w:lang w:val="nb-NO"/>
+        </w:rPr>
+        <w:t>Webtricks</w:t>
+      </w:r>
+      <w:proofErr w:type="spellEnd"/>
+      <w:r>
+        <w:rPr>
+          <w:lang w:val="nb-NO"/>
+        </w:rPr>
+        <w:t xml:space="preserve"> LMS pensum behøves ikke nevnes her.</w:t>
       </w:r>
     </w:p>
     <w:p>
@@ -134,6 +176,359 @@
         <w:rPr>
           <w:lang w:val="nb-NO"/>
         </w:rPr>
+        <w:t xml:space="preserve">Oppgave 3 – Register og </w:t>
+      </w:r>
+      <w:proofErr w:type="spellStart"/>
+      <w:r>
+        <w:rPr>
+          <w:lang w:val="nb-NO"/>
+        </w:rPr>
+        <w:t>Admin</w:t>
+      </w:r>
+      <w:proofErr w:type="spellEnd"/>
+      <w:r>
+        <w:rPr>
+          <w:lang w:val="nb-NO"/>
+        </w:rPr>
+        <w:t xml:space="preserve"> HTML sider</w:t>
+      </w:r>
+    </w:p>
+    <w:p>
+      <w:pPr>
+        <w:pStyle w:val="Overskrift3"/>
+        <w:rPr>
+          <w:lang w:val="nb-NO"/>
+        </w:rPr>
+      </w:pPr>
+      <w:r>
+        <w:rPr>
+          <w:lang w:val="nb-NO"/>
+        </w:rPr>
+        <w:t>Linking til JavaScript fra oppgave 1</w:t>
+      </w:r>
+    </w:p>
+    <w:p>
+      <w:pPr>
+        <w:rPr>
+          <w:lang w:val="nb-NO"/>
+        </w:rPr>
+      </w:pPr>
+      <w:r>
+        <w:rPr>
+          <w:lang w:val="nb-NO"/>
+        </w:rPr>
+        <w:t>Å linke til JavaScript filene i Oppgave 1 uten å flytte dem gikk fint, da det har vært innøvd av referering til filstier innen Webutvikling. I Webutvikling var hovedfokuset på stilark, men samme prinsippet kan gjelde for script også, med et par småendringer.</w:t>
+      </w:r>
+      <w:r>
+        <w:rPr>
+          <w:lang w:val="nb-NO"/>
+        </w:rPr>
+        <w:br/>
+        <w:t>Jeg måtte søke opp hvordan jeg skulle få referere til begge script filene, og kom fram til å bruke modulær tilkobling</w:t>
+      </w:r>
+      <w:r>
+        <w:rPr>
+          <w:lang w:val="nb-NO"/>
+        </w:rPr>
+        <w:t xml:space="preserve"> (</w:t>
+      </w:r>
+      <w:proofErr w:type="spellStart"/>
+      <w:r>
+        <w:rPr>
+          <w:lang w:val="nb-NO"/>
+        </w:rPr>
+        <w:t>OpenAI</w:t>
+      </w:r>
+      <w:proofErr w:type="spellEnd"/>
+      <w:r>
+        <w:rPr>
+          <w:lang w:val="nb-NO"/>
+        </w:rPr>
+        <w:t xml:space="preserve">, 2025, 03. desember versjon2). </w:t>
+      </w:r>
+      <w:r>
+        <w:rPr>
+          <w:lang w:val="nb-NO"/>
+        </w:rPr>
+        <w:t xml:space="preserve">Ved bruk av ES </w:t>
+      </w:r>
+      <w:proofErr w:type="spellStart"/>
+      <w:r>
+        <w:rPr>
+          <w:lang w:val="nb-NO"/>
+        </w:rPr>
+        <w:t>Modules</w:t>
+      </w:r>
+      <w:proofErr w:type="spellEnd"/>
+      <w:r>
+        <w:rPr>
+          <w:lang w:val="nb-NO"/>
+        </w:rPr>
+        <w:t xml:space="preserve"> kunne jeg linke register.js til actions.js ved bruk av «</w:t>
+      </w:r>
+      <w:proofErr w:type="spellStart"/>
+      <w:r>
+        <w:rPr>
+          <w:lang w:val="nb-NO"/>
+        </w:rPr>
+        <w:t>export</w:t>
+      </w:r>
+      <w:proofErr w:type="spellEnd"/>
+      <w:r>
+        <w:rPr>
+          <w:lang w:val="nb-NO"/>
+        </w:rPr>
+        <w:t xml:space="preserve">» før variabler, og da bruke actions.js som </w:t>
+      </w:r>
+      <w:proofErr w:type="spellStart"/>
+      <w:r>
+        <w:rPr>
+          <w:lang w:val="nb-NO"/>
+        </w:rPr>
+        <w:t>main</w:t>
+      </w:r>
+      <w:proofErr w:type="spellEnd"/>
+      <w:r>
+        <w:rPr>
+          <w:lang w:val="nb-NO"/>
+        </w:rPr>
+        <w:t xml:space="preserve"> filen til javascriptet (Mozilla.org).</w:t>
+      </w:r>
+    </w:p>
+    <w:p>
+      <w:pPr>
+        <w:rPr>
+          <w:lang w:val="nb-NO"/>
+        </w:rPr>
+      </w:pPr>
+    </w:p>
+    <w:p>
+      <w:pPr>
+        <w:pStyle w:val="Overskrift3"/>
+        <w:rPr>
+          <w:lang w:val="nb-NO"/>
+        </w:rPr>
+      </w:pPr>
+      <w:r>
+        <w:rPr>
+          <w:lang w:val="nb-NO"/>
+        </w:rPr>
+        <w:t>Register.html - Utforming</w:t>
+      </w:r>
+    </w:p>
+    <w:p>
+      <w:pPr>
+        <w:pStyle w:val="Undertittel"/>
+        <w:rPr>
+          <w:rStyle w:val="Svakreferanse"/>
+        </w:rPr>
+      </w:pPr>
+      <w:proofErr w:type="spellStart"/>
+      <w:r>
+        <w:rPr>
+          <w:rStyle w:val="Svakreferanse"/>
+        </w:rPr>
+        <w:t>Filtrering</w:t>
+      </w:r>
+      <w:proofErr w:type="spellEnd"/>
+      <w:r>
+        <w:rPr>
+          <w:rStyle w:val="Svakreferanse"/>
+        </w:rPr>
+        <w:t xml:space="preserve"> av </w:t>
+      </w:r>
+      <w:proofErr w:type="spellStart"/>
+      <w:r>
+        <w:rPr>
+          <w:rStyle w:val="Svakreferanse"/>
+        </w:rPr>
+        <w:t>avdelinger</w:t>
+      </w:r>
+      <w:proofErr w:type="spellEnd"/>
+      <w:r>
+        <w:rPr>
+          <w:rStyle w:val="Svakreferanse"/>
+        </w:rPr>
+        <w:t xml:space="preserve"> </w:t>
+      </w:r>
+      <w:proofErr w:type="spellStart"/>
+      <w:r>
+        <w:rPr>
+          <w:rStyle w:val="Svakreferanse"/>
+        </w:rPr>
+        <w:t>og</w:t>
+      </w:r>
+      <w:proofErr w:type="spellEnd"/>
+      <w:r>
+        <w:rPr>
+          <w:rStyle w:val="Svakreferanse"/>
+        </w:rPr>
+        <w:t xml:space="preserve"> </w:t>
+      </w:r>
+      <w:proofErr w:type="spellStart"/>
+      <w:r>
+        <w:rPr>
+          <w:rStyle w:val="Svakreferanse"/>
+        </w:rPr>
+        <w:t>stillinger</w:t>
+      </w:r>
+      <w:proofErr w:type="spellEnd"/>
+      <w:r>
+        <w:rPr>
+          <w:rStyle w:val="Svakreferanse"/>
+        </w:rPr>
+        <w:t xml:space="preserve">: </w:t>
+      </w:r>
+    </w:p>
+    <w:p>
+      <w:pPr>
+        <w:rPr>
+          <w:lang w:val="nb-NO"/>
+        </w:rPr>
+      </w:pPr>
+      <w:r>
+        <w:rPr>
+          <w:lang w:val="nb-NO"/>
+        </w:rPr>
+        <w:lastRenderedPageBreak/>
+        <w:t xml:space="preserve">Under tilpassingen til Oppgave 1 «actions.js», for å få det til å funke på register.html, har jeg kanskje brukt litt for mye AI. Jeg har selv forsøkt å få til det meste uten, men brukt AI en del på å sjekke feil jeg ikke klarte søke etter selv, eller er hvor jeg fikk tilbake søkeresultat som ikke svarte på spørsmålet jeg stilte. </w:t>
+      </w:r>
+      <w:r>
+        <w:rPr>
+          <w:lang w:val="nb-NO"/>
+        </w:rPr>
+        <w:br/>
+        <w:t>Jeg tok i bruk AI for hjelp til å sjekke når og hvorfor en funksjon kanskje ikke fungerte, og få en bedre forklaring på det slik at jeg selv kan lære mer om det (</w:t>
+      </w:r>
+      <w:proofErr w:type="spellStart"/>
+      <w:r>
+        <w:rPr>
+          <w:lang w:val="nb-NO"/>
+        </w:rPr>
+        <w:t>OpenAI</w:t>
+      </w:r>
+      <w:proofErr w:type="spellEnd"/>
+      <w:r>
+        <w:rPr>
+          <w:lang w:val="nb-NO"/>
+        </w:rPr>
+        <w:t xml:space="preserve">, 2025, 03.desember versjon1). </w:t>
+      </w:r>
+    </w:p>
+    <w:p>
+      <w:pPr>
+        <w:rPr>
+          <w:lang w:val="nb-NO"/>
+        </w:rPr>
+      </w:pPr>
+      <w:r>
+        <w:rPr>
+          <w:lang w:val="nb-NO"/>
+        </w:rPr>
+        <w:t xml:space="preserve">Ved oppkobling til knappene for å filtrere avdelinger og stillinger, tok jeg i bruk </w:t>
+      </w:r>
+      <w:proofErr w:type="spellStart"/>
+      <w:r>
+        <w:rPr>
+          <w:lang w:val="nb-NO"/>
+        </w:rPr>
+        <w:t>jQuery</w:t>
+      </w:r>
+      <w:proofErr w:type="spellEnd"/>
+      <w:r>
+        <w:rPr>
+          <w:lang w:val="nb-NO"/>
+        </w:rPr>
+        <w:t xml:space="preserve">. Ved å blande </w:t>
+      </w:r>
+      <w:proofErr w:type="spellStart"/>
+      <w:r>
+        <w:rPr>
+          <w:lang w:val="nb-NO"/>
+        </w:rPr>
+        <w:t>jQuery</w:t>
+      </w:r>
+      <w:proofErr w:type="spellEnd"/>
+      <w:r>
+        <w:rPr>
+          <w:lang w:val="nb-NO"/>
+        </w:rPr>
+        <w:t xml:space="preserve"> og vanlige JavaScript funksjoner, fikk jeg en kortere og enklere script for å få knappene til å fungere og filtrere korrekt etter hvilke parameter som blir valgt (</w:t>
+      </w:r>
+      <w:proofErr w:type="spellStart"/>
+      <w:r>
+        <w:rPr>
+          <w:lang w:val="nb-NO"/>
+        </w:rPr>
+        <w:t>OpenAI</w:t>
+      </w:r>
+      <w:proofErr w:type="spellEnd"/>
+      <w:r>
+        <w:rPr>
+          <w:lang w:val="nb-NO"/>
+        </w:rPr>
+        <w:t xml:space="preserve">, 2025, 05. desember versjon1). </w:t>
+      </w:r>
+      <w:r>
+        <w:rPr>
+          <w:lang w:val="nb-NO"/>
+        </w:rPr>
+        <w:t xml:space="preserve">AI ble benyttet for å gi meg en forklaring på hvordan </w:t>
+      </w:r>
+      <w:proofErr w:type="spellStart"/>
+      <w:r>
+        <w:rPr>
+          <w:lang w:val="nb-NO"/>
+        </w:rPr>
+        <w:t>jQuery</w:t>
+      </w:r>
+      <w:proofErr w:type="spellEnd"/>
+      <w:r>
+        <w:rPr>
+          <w:lang w:val="nb-NO"/>
+        </w:rPr>
+        <w:t xml:space="preserve"> kunne bli koblet opp og forenkle koden, i samarbeid med en </w:t>
+      </w:r>
+      <w:proofErr w:type="spellStart"/>
+      <w:r>
+        <w:rPr>
+          <w:lang w:val="nb-NO"/>
+        </w:rPr>
+        <w:t>YouTube</w:t>
+      </w:r>
+      <w:proofErr w:type="spellEnd"/>
+      <w:r>
+        <w:rPr>
+          <w:lang w:val="nb-NO"/>
+        </w:rPr>
+        <w:t xml:space="preserve"> video (D I A M… 2022) som gjorde det lettere for meg å vise til mer forståelse og få et grep på hvordan dette funket. </w:t>
+      </w:r>
+    </w:p>
+    <w:p>
+      <w:pPr>
+        <w:rPr>
+          <w:lang w:val="nb-NO"/>
+        </w:rPr>
+      </w:pPr>
+    </w:p>
+    <w:p>
+      <w:pPr>
+        <w:rPr>
+          <w:lang w:val="nb-NO"/>
+        </w:rPr>
+      </w:pPr>
+    </w:p>
+    <w:p>
+      <w:pPr>
+        <w:pStyle w:val="Overskrift1"/>
+        <w:rPr>
+          <w:lang w:val="nb-NO"/>
+        </w:rPr>
+      </w:pPr>
+      <w:r>
+        <w:rPr>
+          <w:lang w:val="nb-NO"/>
+        </w:rPr>
         <w:t>Referanseliste</w:t>
       </w:r>
     </w:p>
@@ -171,16 +566,23 @@
     </w:p>
     <w:p>
       <w:pPr>
-        <w:rPr>
-          <w:lang w:val="nb-NO"/>
-        </w:rPr>
-      </w:pPr>
+        <w:pStyle w:val="Listeavsnitt"/>
+        <w:numPr>
+          <w:ilvl w:val="0"/>
+          <w:numId w:val="1"/>
+        </w:numPr>
+        <w:rPr>
+          <w:lang w:val="nb-NO"/>
+        </w:rPr>
+      </w:pPr>
+      <w:proofErr w:type="spellStart"/>
       <w:r>
         <w:rPr>
           <w:lang w:val="nb-NO"/>
         </w:rPr>
         <w:t>OpenAI</w:t>
       </w:r>
+      <w:proofErr w:type="spellEnd"/>
       <w:r>
         <w:rPr>
           <w:lang w:val="nb-NO"/>
@@ -193,13 +595,23 @@
         </w:rPr>
         <w:t xml:space="preserve"> (2025). </w:t>
       </w:r>
-      <w:r>
-        <w:rPr>
-          <w:i/>
-          <w:iCs/>
-          <w:lang w:val="nb-NO"/>
-        </w:rPr>
-        <w:t>ChatGPT (02. desember ver</w:t>
+      <w:proofErr w:type="spellStart"/>
+      <w:r>
+        <w:rPr>
+          <w:i/>
+          <w:iCs/>
+          <w:lang w:val="nb-NO"/>
+        </w:rPr>
+        <w:t>ChatGPT</w:t>
+      </w:r>
+      <w:proofErr w:type="spellEnd"/>
+      <w:r>
+        <w:rPr>
+          <w:i/>
+          <w:iCs/>
+          <w:lang w:val="nb-NO"/>
+        </w:rPr>
+        <w:t xml:space="preserve"> (02. desember ver</w:t>
       </w:r>
       <w:r>
         <w:rPr>
@@ -221,75 +633,45 @@
         <w:rPr>
           <w:lang w:val="nb-NO"/>
         </w:rPr>
-        <w:t xml:space="preserve">[Stor språkmodell]. </w:t>
-      </w:r>
-      <w:hyperlink r:id="rId4" w:history="1">
-        <w:r>
-          <w:rPr>
-            <w:rStyle w:val="Hyperkobling"/>
-            <w:lang w:val="nb-NO"/>
-          </w:rPr>
-          <w:t>https://chatgpt.com/share/692ed279-af24-8009-9377-65c6917be364</w:t>
-        </w:r>
-      </w:hyperlink>
-      <w:r>
-        <w:rPr>
-          <w:lang w:val="nb-NO"/>
-        </w:rPr>
-        <w:t xml:space="preserve"> </w:t>
-      </w:r>
-    </w:p>
-    <w:p>
-      <w:pPr>
-        <w:rPr>
-          <w:lang w:val="nb-NO"/>
-        </w:rPr>
-      </w:pPr>
-      <w:r>
-        <w:rPr>
-          <w:lang w:val="nb-NO"/>
-        </w:rPr>
-        <w:t>OpenAI</w:t>
-      </w:r>
-      <w:r>
-        <w:rPr>
-          <w:lang w:val="nb-NO"/>
-        </w:rPr>
-        <w:t>.</w:t>
-      </w:r>
-      <w:r>
-        <w:rPr>
-          <w:lang w:val="nb-NO"/>
-        </w:rPr>
-        <w:t xml:space="preserve"> (2025). </w:t>
-      </w:r>
-      <w:r>
-        <w:rPr>
-          <w:i/>
-          <w:iCs/>
-          <w:lang w:val="nb-NO"/>
-        </w:rPr>
-        <w:t>ChatGPT (03. desember versjon).</w:t>
-      </w:r>
-      <w:r>
-        <w:rPr>
-          <w:lang w:val="nb-NO"/>
-        </w:rPr>
-        <w:t xml:space="preserve"> [Stor språkmodell]. </w:t>
-      </w:r>
+        <w:t>[Stor språkmodell].</w:t>
+      </w:r>
+    </w:p>
+    <w:p>
+      <w:pPr>
+        <w:pStyle w:val="Listeavsnitt"/>
+        <w:numPr>
+          <w:ilvl w:val="1"/>
+          <w:numId w:val="1"/>
+        </w:numPr>
+        <w:rPr>
+          <w:lang w:val="nb-NO"/>
+        </w:rPr>
+      </w:pPr>
       <w:hyperlink r:id="rId5" w:history="1">
         <w:r>
           <w:rPr>
             <w:rStyle w:val="Hyperkobling"/>
             <w:lang w:val="nb-NO"/>
           </w:rPr>
-          <w:t>https://chatgpt.com/share/69304ac7-a60c-8009-b088-1464cdbde303</w:t>
+          <w:t>https://chatgpt.com/</w:t>
+        </w:r>
+        <w:r>
+          <w:rPr>
+            <w:rStyle w:val="Hyperkobling"/>
+            <w:lang w:val="nb-NO"/>
+          </w:rPr>
+          <w:t>s</w:t>
+        </w:r>
+        <w:r>
+          <w:rPr>
+            <w:rStyle w:val="Hyperkobling"/>
+            <w:lang w:val="nb-NO"/>
+          </w:rPr>
+          <w:t>hare/692ed279-af24-8009-9377-65c6917be364</w:t>
         </w:r>
       </w:hyperlink>
       <w:r>
         <w:rPr>
-          <w:i/>
-          <w:iCs/>
           <w:lang w:val="nb-NO"/>
         </w:rPr>
         <w:t xml:space="preserve"> </w:t>
@@ -297,47 +679,114 @@
     </w:p>
     <w:p>
       <w:pPr>
-        <w:rPr>
-          <w:lang w:val="nb-NO"/>
-        </w:rPr>
-      </w:pPr>
-      <w:r>
-        <w:rPr>
-          <w:lang w:val="nb-NO"/>
-        </w:rPr>
-        <w:t xml:space="preserve">OpenAI. (2025). </w:t>
-      </w:r>
-      <w:r>
-        <w:rPr>
-          <w:i/>
-          <w:iCs/>
-          <w:lang w:val="nb-NO"/>
-        </w:rPr>
-        <w:t>ChatGPT (03. desember versjon).</w:t>
-      </w:r>
-      <w:r>
-        <w:rPr>
-          <w:lang w:val="nb-NO"/>
-        </w:rPr>
-        <w:t xml:space="preserve"> [Stor språkmodell]. </w:t>
-      </w:r>
-      <w:r>
-        <w:rPr>
-          <w:lang w:val="nb-NO"/>
-        </w:rPr>
-        <w:t xml:space="preserve"> </w:t>
-      </w:r>
+        <w:pStyle w:val="Listeavsnitt"/>
+        <w:numPr>
+          <w:ilvl w:val="0"/>
+          <w:numId w:val="1"/>
+        </w:numPr>
+        <w:rPr>
+          <w:lang w:val="nb-NO"/>
+        </w:rPr>
+      </w:pPr>
+      <w:proofErr w:type="spellStart"/>
+      <w:r>
+        <w:rPr>
+          <w:lang w:val="nb-NO"/>
+        </w:rPr>
+        <w:t>OpenAI</w:t>
+      </w:r>
+      <w:proofErr w:type="spellEnd"/>
+      <w:r>
+        <w:rPr>
+          <w:lang w:val="nb-NO"/>
+        </w:rPr>
+        <w:t>.</w:t>
+      </w:r>
+      <w:r>
+        <w:rPr>
+          <w:lang w:val="nb-NO"/>
+        </w:rPr>
+        <w:t xml:space="preserve"> (2025). </w:t>
+      </w:r>
+      <w:proofErr w:type="spellStart"/>
+      <w:r>
+        <w:rPr>
+          <w:i/>
+          <w:iCs/>
+          <w:lang w:val="nb-NO"/>
+        </w:rPr>
+        <w:t>ChatGPT</w:t>
+      </w:r>
+      <w:proofErr w:type="spellEnd"/>
+      <w:r>
+        <w:rPr>
+          <w:i/>
+          <w:iCs/>
+          <w:lang w:val="nb-NO"/>
+        </w:rPr>
+        <w:t xml:space="preserve"> (03. desember versjon</w:t>
+      </w:r>
+      <w:r>
+        <w:rPr>
+          <w:i/>
+          <w:iCs/>
+          <w:lang w:val="nb-NO"/>
+        </w:rPr>
+        <w:t>1</w:t>
+      </w:r>
+      <w:r>
+        <w:rPr>
+          <w:i/>
+          <w:iCs/>
+          <w:lang w:val="nb-NO"/>
+        </w:rPr>
+        <w:t>).</w:t>
+      </w:r>
+      <w:r>
+        <w:rPr>
+          <w:lang w:val="nb-NO"/>
+        </w:rPr>
+        <w:t xml:space="preserve"> [Stor språkmodell].</w:t>
+      </w:r>
+    </w:p>
+    <w:p>
+      <w:pPr>
+        <w:pStyle w:val="Listeavsnitt"/>
+        <w:numPr>
+          <w:ilvl w:val="1"/>
+          <w:numId w:val="1"/>
+        </w:numPr>
+        <w:rPr>
+          <w:lang w:val="nb-NO"/>
+        </w:rPr>
+      </w:pPr>
       <w:hyperlink r:id="rId6" w:history="1">
         <w:r>
           <w:rPr>
             <w:rStyle w:val="Hyperkobling"/>
             <w:lang w:val="nb-NO"/>
           </w:rPr>
-          <w:t>https://chatgpt.com/share/693056ed-04f0-8009-a314-e7e2b06cf1c6</w:t>
+          <w:t>https://ch</w:t>
+        </w:r>
+        <w:r>
+          <w:rPr>
+            <w:rStyle w:val="Hyperkobling"/>
+            <w:lang w:val="nb-NO"/>
+          </w:rPr>
+          <w:t>a</w:t>
+        </w:r>
+        <w:r>
+          <w:rPr>
+            <w:rStyle w:val="Hyperkobling"/>
+            <w:lang w:val="nb-NO"/>
+          </w:rPr>
+          <w:t>tgpt.com/share/69304ac7-a60c-8009-b088-1464cdbde303</w:t>
         </w:r>
       </w:hyperlink>
       <w:r>
         <w:rPr>
+          <w:i/>
+          <w:iCs/>
           <w:lang w:val="nb-NO"/>
         </w:rPr>
         <w:t xml:space="preserve"> </w:t>
@@ -345,6 +794,316 @@
     </w:p>
     <w:p>
       <w:pPr>
+        <w:pStyle w:val="Listeavsnitt"/>
+        <w:numPr>
+          <w:ilvl w:val="0"/>
+          <w:numId w:val="1"/>
+        </w:numPr>
+        <w:rPr>
+          <w:lang w:val="nb-NO"/>
+        </w:rPr>
+      </w:pPr>
+      <w:proofErr w:type="spellStart"/>
+      <w:r>
+        <w:rPr>
+          <w:lang w:val="nb-NO"/>
+        </w:rPr>
+        <w:t>OpenAI</w:t>
+      </w:r>
+      <w:proofErr w:type="spellEnd"/>
+      <w:r>
+        <w:rPr>
+          <w:lang w:val="nb-NO"/>
+        </w:rPr>
+        <w:t xml:space="preserve">. (2025). </w:t>
+      </w:r>
+      <w:proofErr w:type="spellStart"/>
+      <w:r>
+        <w:rPr>
+          <w:i/>
+          <w:iCs/>
+          <w:lang w:val="nb-NO"/>
+        </w:rPr>
+        <w:t>ChatGPT</w:t>
+      </w:r>
+      <w:proofErr w:type="spellEnd"/>
+      <w:r>
+        <w:rPr>
+          <w:i/>
+          <w:iCs/>
+          <w:lang w:val="nb-NO"/>
+        </w:rPr>
+        <w:t xml:space="preserve"> (03. desember versjon</w:t>
+      </w:r>
+      <w:r>
+        <w:rPr>
+          <w:i/>
+          <w:iCs/>
+          <w:lang w:val="nb-NO"/>
+        </w:rPr>
+        <w:t>2</w:t>
+      </w:r>
+      <w:r>
+        <w:rPr>
+          <w:i/>
+          <w:iCs/>
+          <w:lang w:val="nb-NO"/>
+        </w:rPr>
+        <w:t>).</w:t>
+      </w:r>
+      <w:r>
+        <w:rPr>
+          <w:lang w:val="nb-NO"/>
+        </w:rPr>
+        <w:t xml:space="preserve"> [Stor språkmodell].</w:t>
+      </w:r>
+    </w:p>
+    <w:p>
+      <w:pPr>
+        <w:pStyle w:val="Listeavsnitt"/>
+        <w:numPr>
+          <w:ilvl w:val="1"/>
+          <w:numId w:val="1"/>
+        </w:numPr>
+        <w:rPr>
+          <w:lang w:val="nb-NO"/>
+        </w:rPr>
+      </w:pPr>
+      <w:hyperlink r:id="rId7" w:history="1">
+        <w:r>
+          <w:rPr>
+            <w:rStyle w:val="Hyperkobling"/>
+            <w:lang w:val="nb-NO"/>
+          </w:rPr>
+          <w:t>https://chatgpt.com/share/693</w:t>
+        </w:r>
+        <w:r>
+          <w:rPr>
+            <w:rStyle w:val="Hyperkobling"/>
+            <w:lang w:val="nb-NO"/>
+          </w:rPr>
+          <w:t>0</w:t>
+        </w:r>
+        <w:r>
+          <w:rPr>
+            <w:rStyle w:val="Hyperkobling"/>
+            <w:lang w:val="nb-NO"/>
+          </w:rPr>
+          <w:t>56ed-04f0-8009-a314-e7e2b06cf1c6</w:t>
+        </w:r>
+      </w:hyperlink>
+      <w:r>
+        <w:rPr>
+          <w:lang w:val="nb-NO"/>
+        </w:rPr>
+        <w:t xml:space="preserve"> </w:t>
+      </w:r>
+    </w:p>
+    <w:p>
+      <w:pPr>
+        <w:pStyle w:val="Listeavsnitt"/>
+        <w:numPr>
+          <w:ilvl w:val="0"/>
+          <w:numId w:val="1"/>
+        </w:numPr>
+        <w:rPr>
+          <w:lang w:val="nb-NO"/>
+        </w:rPr>
+      </w:pPr>
+      <w:proofErr w:type="spellStart"/>
+      <w:r>
+        <w:rPr>
+          <w:lang w:val="nb-NO"/>
+        </w:rPr>
+        <w:t>OpenAI</w:t>
+      </w:r>
+      <w:proofErr w:type="spellEnd"/>
+      <w:r>
+        <w:rPr>
+          <w:lang w:val="nb-NO"/>
+        </w:rPr>
+        <w:t xml:space="preserve">. (2025). </w:t>
+      </w:r>
+      <w:proofErr w:type="spellStart"/>
+      <w:r>
+        <w:rPr>
+          <w:i/>
+          <w:iCs/>
+          <w:lang w:val="nb-NO"/>
+        </w:rPr>
+        <w:t>ChatGPT</w:t>
+      </w:r>
+      <w:proofErr w:type="spellEnd"/>
+      <w:r>
+        <w:rPr>
+          <w:i/>
+          <w:iCs/>
+          <w:lang w:val="nb-NO"/>
+        </w:rPr>
+        <w:t xml:space="preserve"> (0</w:t>
+      </w:r>
+      <w:r>
+        <w:rPr>
+          <w:i/>
+          <w:iCs/>
+          <w:lang w:val="nb-NO"/>
+        </w:rPr>
+        <w:t>5</w:t>
+      </w:r>
+      <w:r>
+        <w:rPr>
+          <w:i/>
+          <w:iCs/>
+          <w:lang w:val="nb-NO"/>
+        </w:rPr>
+        <w:t>. desember versjon</w:t>
+      </w:r>
+      <w:r>
+        <w:rPr>
+          <w:i/>
+          <w:iCs/>
+          <w:lang w:val="nb-NO"/>
+        </w:rPr>
+        <w:t>1</w:t>
+      </w:r>
+      <w:r>
+        <w:rPr>
+          <w:i/>
+          <w:iCs/>
+          <w:lang w:val="nb-NO"/>
+        </w:rPr>
+        <w:t>).</w:t>
+      </w:r>
+      <w:r>
+        <w:rPr>
+          <w:lang w:val="nb-NO"/>
+        </w:rPr>
+        <w:t xml:space="preserve"> [Stor språkmodell].</w:t>
+      </w:r>
+    </w:p>
+    <w:p>
+      <w:pPr>
+        <w:pStyle w:val="Listeavsnitt"/>
+        <w:numPr>
+          <w:ilvl w:val="1"/>
+          <w:numId w:val="1"/>
+        </w:numPr>
+        <w:rPr>
+          <w:lang w:val="nb-NO"/>
+        </w:rPr>
+      </w:pPr>
+      <w:hyperlink r:id="rId8" w:history="1">
+        <w:r>
+          <w:rPr>
+            <w:rStyle w:val="Hyperkobling"/>
+          </w:rPr>
+          <w:t>https://chatgpt.com/share/6932df36-ca08-8009-a17c-4c04fd750927</w:t>
+        </w:r>
+      </w:hyperlink>
+      <w:r>
+        <w:t xml:space="preserve"> </w:t>
+      </w:r>
+    </w:p>
+    <w:p>
+      <w:pPr>
+        <w:pStyle w:val="Listeavsnitt"/>
+        <w:numPr>
+          <w:ilvl w:val="0"/>
+          <w:numId w:val="1"/>
+        </w:numPr>
+        <w:rPr>
+          <w:lang w:val="nb-NO"/>
+        </w:rPr>
+      </w:pPr>
+      <w:proofErr w:type="spellStart"/>
+      <w:r>
+        <w:rPr>
+          <w:lang w:val="nb-NO"/>
+        </w:rPr>
+        <w:t>OpenAI</w:t>
+      </w:r>
+      <w:proofErr w:type="spellEnd"/>
+      <w:r>
+        <w:rPr>
+          <w:lang w:val="nb-NO"/>
+        </w:rPr>
+        <w:t xml:space="preserve">. (2025). </w:t>
+      </w:r>
+      <w:proofErr w:type="spellStart"/>
+      <w:r>
+        <w:rPr>
+          <w:i/>
+          <w:iCs/>
+          <w:lang w:val="nb-NO"/>
+        </w:rPr>
+        <w:t>ChatGPT</w:t>
+      </w:r>
+      <w:proofErr w:type="spellEnd"/>
+      <w:r>
+        <w:rPr>
+          <w:i/>
+          <w:iCs/>
+          <w:lang w:val="nb-NO"/>
+        </w:rPr>
+        <w:t xml:space="preserve"> (05. desember versjon</w:t>
+      </w:r>
+      <w:r>
+        <w:rPr>
+          <w:i/>
+          <w:iCs/>
+          <w:lang w:val="nb-NO"/>
+        </w:rPr>
+        <w:t>2</w:t>
+      </w:r>
+      <w:r>
+        <w:rPr>
+          <w:i/>
+          <w:iCs/>
+          <w:lang w:val="nb-NO"/>
+        </w:rPr>
+        <w:t>).</w:t>
+      </w:r>
+      <w:r>
+        <w:rPr>
+          <w:lang w:val="nb-NO"/>
+        </w:rPr>
+        <w:t xml:space="preserve"> [Stor språkmodell].</w:t>
+      </w:r>
+    </w:p>
+    <w:p>
+      <w:pPr>
+        <w:pStyle w:val="Listeavsnitt"/>
+        <w:numPr>
+          <w:ilvl w:val="1"/>
+          <w:numId w:val="1"/>
+        </w:numPr>
+        <w:rPr>
+          <w:lang w:val="nb-NO"/>
+        </w:rPr>
+      </w:pPr>
+      <w:hyperlink r:id="rId9" w:history="1">
+        <w:r>
+          <w:rPr>
+            <w:rStyle w:val="Hyperkobling"/>
+            <w:lang w:val="nb-NO"/>
+          </w:rPr>
+          <w:t>https://chatgpt.com/share/6932eb80-38d0-8009-b5d7-52201f253e2b</w:t>
+        </w:r>
+      </w:hyperlink>
+      <w:r>
+        <w:rPr>
+          <w:lang w:val="nb-NO"/>
+        </w:rPr>
+        <w:t xml:space="preserve"> </w:t>
+      </w:r>
+    </w:p>
+    <w:p>
+      <w:pPr>
+        <w:pStyle w:val="Listeavsnitt"/>
+        <w:numPr>
+          <w:ilvl w:val="0"/>
+          <w:numId w:val="1"/>
+        </w:numPr>
         <w:rPr>
           <w:lang w:val="nb-NO"/>
         </w:rPr>
@@ -361,15 +1120,109 @@
           <w:iCs/>
           <w:lang w:val="nb-NO"/>
         </w:rPr>
-        <w:t>CSS Text Indentation and Spacing.</w:t>
-      </w:r>
-      <w:r>
-        <w:rPr>
-          <w:lang w:val="nb-NO"/>
-        </w:rPr>
-        <w:t xml:space="preserve"> (Text Spacing). Hentet 03. desember 2025 fra </w:t>
-      </w:r>
-      <w:hyperlink r:id="rId7" w:history="1">
+        <w:t xml:space="preserve">CSS </w:t>
+      </w:r>
+      <w:proofErr w:type="spellStart"/>
+      <w:r>
+        <w:rPr>
+          <w:i/>
+          <w:iCs/>
+          <w:lang w:val="nb-NO"/>
+        </w:rPr>
+        <w:t>Text</w:t>
+      </w:r>
+      <w:proofErr w:type="spellEnd"/>
+      <w:r>
+        <w:rPr>
+          <w:i/>
+          <w:iCs/>
+          <w:lang w:val="nb-NO"/>
+        </w:rPr>
+        <w:t xml:space="preserve"> </w:t>
+      </w:r>
+      <w:proofErr w:type="spellStart"/>
+      <w:r>
+        <w:rPr>
+          <w:i/>
+          <w:iCs/>
+          <w:lang w:val="nb-NO"/>
+        </w:rPr>
+        <w:t>Indentation</w:t>
+      </w:r>
+      <w:proofErr w:type="spellEnd"/>
+      <w:r>
+        <w:rPr>
+          <w:i/>
+          <w:iCs/>
+          <w:lang w:val="nb-NO"/>
+        </w:rPr>
+        <w:t xml:space="preserve"> and </w:t>
+      </w:r>
+      <w:proofErr w:type="spellStart"/>
+      <w:r>
+        <w:rPr>
+          <w:i/>
+          <w:iCs/>
+          <w:lang w:val="nb-NO"/>
+        </w:rPr>
+        <w:t>Spacing</w:t>
+      </w:r>
+      <w:proofErr w:type="spellEnd"/>
+      <w:r>
+        <w:rPr>
+          <w:i/>
+          <w:iCs/>
+          <w:lang w:val="nb-NO"/>
+        </w:rPr>
+        <w:t>.</w:t>
+      </w:r>
+      <w:r>
+        <w:rPr>
+          <w:lang w:val="nb-NO"/>
+        </w:rPr>
+        <w:t xml:space="preserve"> (</w:t>
+      </w:r>
+      <w:proofErr w:type="spellStart"/>
+      <w:r>
+        <w:rPr>
+          <w:lang w:val="nb-NO"/>
+        </w:rPr>
+        <w:t>Text</w:t>
+      </w:r>
+      <w:proofErr w:type="spellEnd"/>
+      <w:r>
+        <w:rPr>
+          <w:lang w:val="nb-NO"/>
+        </w:rPr>
+        <w:t xml:space="preserve"> </w:t>
+      </w:r>
+      <w:proofErr w:type="spellStart"/>
+      <w:r>
+        <w:rPr>
+          <w:lang w:val="nb-NO"/>
+        </w:rPr>
+        <w:t>Spacing</w:t>
+      </w:r>
+      <w:proofErr w:type="spellEnd"/>
+      <w:r>
+        <w:rPr>
+          <w:lang w:val="nb-NO"/>
+        </w:rPr>
+        <w:t xml:space="preserve">). Hentet 03. desember 2025 fra </w:t>
+      </w:r>
+    </w:p>
+    <w:p>
+      <w:pPr>
+        <w:pStyle w:val="Listeavsnitt"/>
+        <w:numPr>
+          <w:ilvl w:val="1"/>
+          <w:numId w:val="1"/>
+        </w:numPr>
+        <w:rPr>
+          <w:lang w:val="nb-NO"/>
+        </w:rPr>
+      </w:pPr>
+      <w:hyperlink r:id="rId10" w:history="1">
         <w:r>
           <w:rPr>
             <w:rStyle w:val="Hyperkobling"/>
@@ -385,6 +1238,305 @@
         <w:t xml:space="preserve"> </w:t>
       </w:r>
     </w:p>
+    <w:p>
+      <w:pPr>
+        <w:pStyle w:val="Listeavsnitt"/>
+        <w:numPr>
+          <w:ilvl w:val="0"/>
+          <w:numId w:val="1"/>
+        </w:numPr>
+        <w:rPr>
+          <w:lang w:val="nb-NO"/>
+        </w:rPr>
+      </w:pPr>
+      <w:r>
+        <w:rPr>
+          <w:lang w:val="nb-NO"/>
+        </w:rPr>
+        <w:lastRenderedPageBreak/>
+        <w:t xml:space="preserve">D I A M se – </w:t>
+      </w:r>
+      <w:proofErr w:type="spellStart"/>
+      <w:r>
+        <w:rPr>
+          <w:lang w:val="nb-NO"/>
+        </w:rPr>
+        <w:t>Official</w:t>
+      </w:r>
+      <w:proofErr w:type="spellEnd"/>
+      <w:r>
+        <w:rPr>
+          <w:lang w:val="nb-NO"/>
+        </w:rPr>
+        <w:t xml:space="preserve"> Channel for </w:t>
+      </w:r>
+      <w:proofErr w:type="spellStart"/>
+      <w:r>
+        <w:rPr>
+          <w:lang w:val="nb-NO"/>
+        </w:rPr>
+        <w:t>diam</w:t>
+      </w:r>
+      <w:proofErr w:type="spellEnd"/>
+      <w:r>
+        <w:rPr>
+          <w:lang w:val="nb-NO"/>
+        </w:rPr>
+        <w:t xml:space="preserve">(.se) (2022, 19. juli). </w:t>
+      </w:r>
+      <w:r>
+        <w:rPr>
+          <w:i/>
+          <w:iCs/>
+          <w:lang w:val="nb-NO"/>
+        </w:rPr>
+        <w:t xml:space="preserve">DIY Filter item son </w:t>
+      </w:r>
+      <w:proofErr w:type="spellStart"/>
+      <w:r>
+        <w:rPr>
+          <w:i/>
+          <w:iCs/>
+          <w:lang w:val="nb-NO"/>
+        </w:rPr>
+        <w:t>button</w:t>
+      </w:r>
+      <w:proofErr w:type="spellEnd"/>
+      <w:r>
+        <w:rPr>
+          <w:i/>
+          <w:iCs/>
+          <w:lang w:val="nb-NO"/>
+        </w:rPr>
+        <w:t xml:space="preserve"> </w:t>
+      </w:r>
+      <w:proofErr w:type="spellStart"/>
+      <w:r>
+        <w:rPr>
+          <w:i/>
+          <w:iCs/>
+          <w:lang w:val="nb-NO"/>
+        </w:rPr>
+        <w:t>click</w:t>
+      </w:r>
+      <w:proofErr w:type="spellEnd"/>
+      <w:r>
+        <w:rPr>
+          <w:i/>
+          <w:iCs/>
+          <w:lang w:val="nb-NO"/>
+        </w:rPr>
+        <w:t xml:space="preserve"> </w:t>
+      </w:r>
+      <w:proofErr w:type="spellStart"/>
+      <w:r>
+        <w:rPr>
+          <w:i/>
+          <w:iCs/>
+          <w:lang w:val="nb-NO"/>
+        </w:rPr>
+        <w:t>with</w:t>
+      </w:r>
+      <w:proofErr w:type="spellEnd"/>
+      <w:r>
+        <w:rPr>
+          <w:i/>
+          <w:iCs/>
+          <w:lang w:val="nb-NO"/>
+        </w:rPr>
+        <w:t xml:space="preserve"> </w:t>
+      </w:r>
+      <w:proofErr w:type="spellStart"/>
+      <w:r>
+        <w:rPr>
+          <w:i/>
+          <w:iCs/>
+          <w:lang w:val="nb-NO"/>
+        </w:rPr>
+        <w:t>jQuery</w:t>
+      </w:r>
+      <w:proofErr w:type="spellEnd"/>
+      <w:r>
+        <w:rPr>
+          <w:i/>
+          <w:iCs/>
+          <w:lang w:val="nb-NO"/>
+        </w:rPr>
+        <w:t xml:space="preserve">. In less </w:t>
+      </w:r>
+      <w:proofErr w:type="spellStart"/>
+      <w:r>
+        <w:rPr>
+          <w:i/>
+          <w:iCs/>
+          <w:lang w:val="nb-NO"/>
+        </w:rPr>
+        <w:t>than</w:t>
+      </w:r>
+      <w:proofErr w:type="spellEnd"/>
+      <w:r>
+        <w:rPr>
+          <w:i/>
+          <w:iCs/>
+          <w:lang w:val="nb-NO"/>
+        </w:rPr>
+        <w:t xml:space="preserve"> 7 </w:t>
+      </w:r>
+      <w:proofErr w:type="spellStart"/>
+      <w:r>
+        <w:rPr>
+          <w:i/>
+          <w:iCs/>
+          <w:lang w:val="nb-NO"/>
+        </w:rPr>
+        <w:t>minutes</w:t>
+      </w:r>
+      <w:proofErr w:type="spellEnd"/>
+      <w:r>
+        <w:rPr>
+          <w:i/>
+          <w:iCs/>
+          <w:lang w:val="nb-NO"/>
+        </w:rPr>
+        <w:t xml:space="preserve">. HTML, CSS and </w:t>
+      </w:r>
+      <w:proofErr w:type="spellStart"/>
+      <w:r>
+        <w:rPr>
+          <w:i/>
+          <w:iCs/>
+          <w:lang w:val="nb-NO"/>
+        </w:rPr>
+        <w:t>jQuery</w:t>
+      </w:r>
+      <w:proofErr w:type="spellEnd"/>
+      <w:r>
+        <w:rPr>
+          <w:i/>
+          <w:iCs/>
+          <w:lang w:val="nb-NO"/>
+        </w:rPr>
+        <w:t xml:space="preserve">. </w:t>
+      </w:r>
+      <w:r>
+        <w:rPr>
+          <w:lang w:val="nb-NO"/>
+        </w:rPr>
+        <w:t xml:space="preserve">[Video]. </w:t>
+      </w:r>
+      <w:proofErr w:type="spellStart"/>
+      <w:r>
+        <w:rPr>
+          <w:lang w:val="nb-NO"/>
+        </w:rPr>
+        <w:t>Youtube.</w:t>
+      </w:r>
+      <w:proofErr w:type="spellEnd"/>
+    </w:p>
+    <w:p>
+      <w:pPr>
+        <w:pStyle w:val="Listeavsnitt"/>
+        <w:numPr>
+          <w:ilvl w:val="1"/>
+          <w:numId w:val="1"/>
+        </w:numPr>
+        <w:rPr>
+          <w:lang w:val="nb-NO"/>
+        </w:rPr>
+      </w:pPr>
+      <w:hyperlink r:id="rId11" w:history="1">
+        <w:r>
+          <w:rPr>
+            <w:rStyle w:val="Hyperkobling"/>
+            <w:lang w:val="nb-NO"/>
+          </w:rPr>
+          <w:t>https://www.youtube.com/watch?v=FlRK9GaOTzI</w:t>
+        </w:r>
+      </w:hyperlink>
+      <w:r>
+        <w:rPr>
+          <w:lang w:val="nb-NO"/>
+        </w:rPr>
+        <w:t xml:space="preserve"> </w:t>
+      </w:r>
+    </w:p>
+    <w:p>
+      <w:pPr>
+        <w:pStyle w:val="Listeavsnitt"/>
+        <w:numPr>
+          <w:ilvl w:val="0"/>
+          <w:numId w:val="1"/>
+        </w:numPr>
+        <w:rPr>
+          <w:lang w:val="nb-NO"/>
+        </w:rPr>
+      </w:pPr>
+      <w:r>
+        <w:rPr>
+          <w:lang w:val="nb-NO"/>
+        </w:rPr>
+        <w:t xml:space="preserve">Mozilla.org (u.å.) </w:t>
+      </w:r>
+      <w:r>
+        <w:rPr>
+          <w:i/>
+          <w:iCs/>
+          <w:lang w:val="nb-NO"/>
+        </w:rPr>
+        <w:t xml:space="preserve">JavaScript </w:t>
+      </w:r>
+      <w:proofErr w:type="spellStart"/>
+      <w:r>
+        <w:rPr>
+          <w:i/>
+          <w:iCs/>
+          <w:lang w:val="nb-NO"/>
+        </w:rPr>
+        <w:t>Modules</w:t>
+      </w:r>
+      <w:proofErr w:type="spellEnd"/>
+      <w:r>
+        <w:rPr>
+          <w:i/>
+          <w:iCs/>
+          <w:lang w:val="nb-NO"/>
+        </w:rPr>
+        <w:t>.</w:t>
+      </w:r>
+      <w:r>
+        <w:rPr>
+          <w:lang w:val="nb-NO"/>
+        </w:rPr>
+        <w:t xml:space="preserve"> Hentet. 03. desember 2025 fra</w:t>
+      </w:r>
+    </w:p>
+    <w:p>
+      <w:pPr>
+        <w:pStyle w:val="Listeavsnitt"/>
+        <w:numPr>
+          <w:ilvl w:val="1"/>
+          <w:numId w:val="1"/>
+        </w:numPr>
+        <w:rPr>
+          <w:lang w:val="nb-NO"/>
+        </w:rPr>
+      </w:pPr>
+      <w:hyperlink r:id="rId12" w:history="1">
+        <w:r>
+          <w:rPr>
+            <w:rStyle w:val="Hyperkobling"/>
+            <w:lang w:val="nb-NO"/>
+          </w:rPr>
+          <w:t>https://developer.mozilla.org/en-US/docs/Web/JavaScript/Guide/Modules</w:t>
+        </w:r>
+      </w:hyperlink>
+      <w:r>
+        <w:rPr>
+          <w:lang w:val="nb-NO"/>
+        </w:rPr>
+        <w:t xml:space="preserve"> </w:t>
+      </w:r>
+    </w:p>
     <w:sectPr>
       <w:pgSz w:w="12240" w:h="15840"/>
       <w:pgMar w:top="1440" w:right="1440" w:bottom="1440" w:left="1440" w:header="720" w:footer="720" w:gutter="0"/>
@@ -393,6 +1545,127 @@
     </w:sectPr>
   </w:body>
 </w:document>
+</file>
+
+<file path=word/numbering.xml><?xml version="1.0" encoding="utf-8"?>
+<w:numbering xmlns:wpc="http://schemas.microsoft.com/office/word/2010/wordprocessingCanvas" xmlns:cx="http://schemas.microsoft.com/office/drawing/2014/chartex" xmlns:cx1="http://schemas.microsoft.com/office/drawing/2015/9/8/chartex" xmlns:cx2="http://schemas.microsoft.com/office/drawing/2015/10/21/chartex" xmlns:cx3="http://schemas.microsoft.com/office/drawing/2016/5/9/chartex" xmlns:cx4="http://schemas.microsoft.com/office/drawing/2016/5/10/chartex" xmlns:cx5="http://schemas.microsoft.com/office/drawing/2016/5/11/chartex" xmlns:cx6="http://schemas.microsoft.com/office/drawing/2016/5/12/chartex" xmlns:cx7="http://schemas.microsoft.com/office/drawing/2016/5/13/chartex" xmlns:cx8="http://schemas.microsoft.com/office/drawing/2016/5/14/chartex" xmlns:mc="http://schemas.openxmlformats.org/markup-compatibility/2006" xmlns:aink="http://schemas.microsoft.com/office/drawing/2016/ink" xmlns:am3d="http://schemas.microsoft.com/office/drawing/2017/model3d" xmlns:o="urn:schemas-microsoft-com:office:office" xmlns:oel="http://schemas.microsoft.com/office/2019/extlst" xmlns:r="http://schemas.openxmlformats.org/officeDocument/2006/relationships" xmlns:m="http://schemas.openxmlformats.org/officeDocument/2006/math" xmlns:v="urn:schemas-microsoft-com:vml" xmlns:wp14="http://schemas.microsoft.com/office/word/2010/wordprocessingDrawing" xmlns:wp="http://schemas.openxmlformats.org/drawingml/2006/wordprocessingDrawing" xmlns:w10="urn:schemas-microsoft-com:office:word" xmlns:w="http://schemas.openxmlformats.org/wordprocessingml/2006/main" xmlns:w14="http://schemas.microsoft.com/office/word/2010/wordml" xmlns:w15="http://schemas.microsoft.com/office/word/2012/wordml" xmlns:w16cex="http://schemas.microsoft.com/office/word/2018/wordml/cex" xmlns:w16cid="http://schemas.microsoft.com/office/word/2016/wordml/cid" xmlns:w16="http://schemas.microsoft.com/office/word/2018/wordml" xmlns:w16du="http://schemas.microsoft.com/office/word/2023/wordml/word16du" xmlns:w16sdtdh="http://schemas.microsoft.com/office/word/2020/wordml/sdtdatahash" xmlns:w16sdtfl="http://schemas.microsoft.com/office/word/2024/wordml/sdtformatlock" xmlns:w16se="http://schemas.microsoft.com/office/word/2015/wordml/symex" xmlns:wpg="http://schemas.microsoft.com/office/word/2010/wordprocessingGroup" xmlns:wpi="http://schemas.microsoft.com/office/word/2010/wordprocessingInk" xmlns:wne="http://schemas.microsoft.com/office/word/2006/wordml" xmlns:wps="http://schemas.microsoft.com/office/word/2010/wordprocessingShape" mc:Ignorable="w14 w15 w16se w16cid w16 w16cex w16sdtdh w16sdtfl w16du wp14">
+  <w:abstractNum w:abstractNumId="0" w15:restartNumberingAfterBreak="0">
+    <w:nsid w:val="18FF2D0F"/>
+    <w:multiLevelType w:val="hybridMultilevel"/>
+    <w:tmpl w:val="C17C2D8C"/>
+    <w:lvl w:ilvl="0" w:tplc="04140001">
+      <w:start w:val="1"/>
+      <w:numFmt w:val="bullet"/>
+      <w:lvlText w:val=""/>
+      <w:lvlJc w:val="left"/>
+      <w:pPr>
+        <w:ind w:left="720" w:hanging="360"/>
+      </w:pPr>
+      <w:rPr>
+        <w:rFonts w:ascii="Symbol" w:hAnsi="Symbol" w:hint="default"/>
+      </w:rPr>
+    </w:lvl>
+    <w:lvl w:ilvl="1" w:tplc="04140003">
+      <w:start w:val="1"/>
+      <w:numFmt w:val="bullet"/>
+      <w:lvlText w:val="o"/>
+      <w:lvlJc w:val="left"/>
+      <w:pPr>
+        <w:ind w:left="1440" w:hanging="360"/>
+      </w:pPr>
+      <w:rPr>
+        <w:rFonts w:ascii="Courier New" w:hAnsi="Courier New" w:cs="Courier New" w:hint="default"/>
+      </w:rPr>
+    </w:lvl>
+    <w:lvl w:ilvl="2" w:tplc="04140005" w:tentative="1">
+      <w:start w:val="1"/>
+      <w:numFmt w:val="bullet"/>
+      <w:lvlText w:val=""/>
+      <w:lvlJc w:val="left"/>
+      <w:pPr>
+        <w:ind w:left="2160" w:hanging="360"/>
+      </w:pPr>
+      <w:rPr>
+        <w:rFonts w:ascii="Wingdings" w:hAnsi="Wingdings" w:hint="default"/>
+      </w:rPr>
+    </w:lvl>
+    <w:lvl w:ilvl="3" w:tplc="04140001" w:tentative="1">
+      <w:start w:val="1"/>
+      <w:numFmt w:val="bullet"/>
+      <w:lvlText w:val=""/>
+      <w:lvlJc w:val="left"/>
+      <w:pPr>
+        <w:ind w:left="2880" w:hanging="360"/>
+      </w:pPr>
+      <w:rPr>
+        <w:rFonts w:ascii="Symbol" w:hAnsi="Symbol" w:hint="default"/>
+      </w:rPr>
+    </w:lvl>
+    <w:lvl w:ilvl="4" w:tplc="04140003" w:tentative="1">
+      <w:start w:val="1"/>
+      <w:numFmt w:val="bullet"/>
+      <w:lvlText w:val="o"/>
+      <w:lvlJc w:val="left"/>
+      <w:pPr>
+        <w:ind w:left="3600" w:hanging="360"/>
+      </w:pPr>
+      <w:rPr>
+        <w:rFonts w:ascii="Courier New" w:hAnsi="Courier New" w:cs="Courier New" w:hint="default"/>
+      </w:rPr>
+    </w:lvl>
+    <w:lvl w:ilvl="5" w:tplc="04140005" w:tentative="1">
+      <w:start w:val="1"/>
+      <w:numFmt w:val="bullet"/>
+      <w:lvlText w:val=""/>
+      <w:lvlJc w:val="left"/>
+      <w:pPr>
+        <w:ind w:left="4320" w:hanging="360"/>
+      </w:pPr>
+      <w:rPr>
+        <w:rFonts w:ascii="Wingdings" w:hAnsi="Wingdings" w:hint="default"/>
+      </w:rPr>
+    </w:lvl>
+    <w:lvl w:ilvl="6" w:tplc="04140001" w:tentative="1">
+      <w:start w:val="1"/>
+      <w:numFmt w:val="bullet"/>
+      <w:lvlText w:val=""/>
+      <w:lvlJc w:val="left"/>
+      <w:pPr>
+        <w:ind w:left="5040" w:hanging="360"/>
+      </w:pPr>
+      <w:rPr>
+        <w:rFonts w:ascii="Symbol" w:hAnsi="Symbol" w:hint="default"/>
+      </w:rPr>
+    </w:lvl>
+    <w:lvl w:ilvl="7" w:tplc="04140003" w:tentative="1">
+      <w:start w:val="1"/>
+      <w:numFmt w:val="bullet"/>
+      <w:lvlText w:val="o"/>
+      <w:lvlJc w:val="left"/>
+      <w:pPr>
+        <w:ind w:left="5760" w:hanging="360"/>
+      </w:pPr>
+      <w:rPr>
+        <w:rFonts w:ascii="Courier New" w:hAnsi="Courier New" w:cs="Courier New" w:hint="default"/>
+      </w:rPr>
+    </w:lvl>
+    <w:lvl w:ilvl="8" w:tplc="04140005" w:tentative="1">
+      <w:start w:val="1"/>
+      <w:numFmt w:val="bullet"/>
+      <w:lvlText w:val=""/>
+      <w:lvlJc w:val="left"/>
+      <w:pPr>
+        <w:ind w:left="6480" w:hanging="360"/>
+      </w:pPr>
+      <w:rPr>
+        <w:rFonts w:ascii="Wingdings" w:hAnsi="Wingdings" w:hint="default"/>
+      </w:rPr>
+    </w:lvl>
+  </w:abstractNum>
+  <w:num w:numId="1" w16cid:durableId="1733624638">
+    <w:abstractNumId w:val="0"/>
+  </w:num>
+</w:numbering>
 </file>
 
 <file path=word/styles.xml><?xml version="1.0" encoding="utf-8"?>
@@ -845,7 +2118,6 @@
     <w:next w:val="Normal"/>
     <w:link w:val="Overskrift3Tegn"/>
     <w:uiPriority w:val="9"/>
-    <w:semiHidden/>
     <w:unhideWhenUsed/>
     <w:qFormat/>
     <w:rsid w:val="008C399B"/>
@@ -1052,7 +2324,6 @@
     <w:basedOn w:val="Standardskriftforavsnitt"/>
     <w:link w:val="Overskrift3"/>
     <w:uiPriority w:val="9"/>
-    <w:semiHidden/>
     <w:rsid w:val="008C399B"/>
     <w:rPr>
       <w:rFonts w:eastAsiaTheme="majorEastAsia" w:cstheme="majorBidi"/>
@@ -1331,6 +2602,58 @@
     <w:rPr>
       <w:color w:val="605E5C"/>
       <w:shd w:val="clear" w:color="auto" w:fill="E1DFDD"/>
+    </w:rPr>
+  </w:style>
+  <w:style w:type="paragraph" w:styleId="Brdtekst">
+    <w:name w:val="Body Text"/>
+    <w:basedOn w:val="Normal"/>
+    <w:link w:val="BrdtekstTegn"/>
+    <w:uiPriority w:val="99"/>
+    <w:unhideWhenUsed/>
+    <w:rsid w:val="00287651"/>
+    <w:pPr>
+      <w:spacing w:after="120"/>
+    </w:pPr>
+  </w:style>
+  <w:style w:type="character" w:customStyle="1" w:styleId="BrdtekstTegn">
+    <w:name w:val="Brødtekst Tegn"/>
+    <w:basedOn w:val="Standardskriftforavsnitt"/>
+    <w:link w:val="Brdtekst"/>
+    <w:uiPriority w:val="99"/>
+    <w:rsid w:val="00287651"/>
+  </w:style>
+  <w:style w:type="character" w:styleId="Utheving">
+    <w:name w:val="Emphasis"/>
+    <w:basedOn w:val="Standardskriftforavsnitt"/>
+    <w:uiPriority w:val="20"/>
+    <w:qFormat/>
+    <w:rsid w:val="00287651"/>
+    <w:rPr>
+      <w:i/>
+      <w:iCs/>
+    </w:rPr>
+  </w:style>
+  <w:style w:type="character" w:styleId="Svakreferanse">
+    <w:name w:val="Subtle Reference"/>
+    <w:basedOn w:val="Standardskriftforavsnitt"/>
+    <w:uiPriority w:val="31"/>
+    <w:qFormat/>
+    <w:rsid w:val="008436DF"/>
+    <w:rPr>
+      <w:smallCaps/>
+      <w:color w:val="5A5A5A" w:themeColor="text1" w:themeTint="A5"/>
+    </w:rPr>
+  </w:style>
+  <w:style w:type="character" w:styleId="Fulgthyperkobling">
+    <w:name w:val="FollowedHyperlink"/>
+    <w:basedOn w:val="Standardskriftforavsnitt"/>
+    <w:uiPriority w:val="99"/>
+    <w:semiHidden/>
+    <w:unhideWhenUsed/>
+    <w:rsid w:val="008436DF"/>
+    <w:rPr>
+      <w:color w:val="96607D" w:themeColor="followedHyperlink"/>
+      <w:u w:val="single"/>
     </w:rPr>
   </w:style>
 </w:styles>

</xml_diff>

<commit_message>
Oppg1 done- deloppg1 done
</commit_message>
<xml_diff>
--- a/eksamen_innfprog2025/mappedokument.docx
+++ b/eksamen_innfprog2025/mappedokument.docx
@@ -100,76 +100,20 @@
         <w:rPr>
           <w:lang w:val="nb-NO"/>
         </w:rPr>
-        <w:t xml:space="preserve">Dersom det er </w:t>
-      </w:r>
-      <w:proofErr w:type="gramStart"/>
-      <w:r>
-        <w:rPr>
-          <w:lang w:val="nb-NO"/>
-        </w:rPr>
-        <w:t>linker</w:t>
-      </w:r>
-      <w:proofErr w:type="gramEnd"/>
-      <w:r>
-        <w:rPr>
-          <w:lang w:val="nb-NO"/>
-        </w:rPr>
-        <w:t xml:space="preserve"> til </w:t>
-      </w:r>
-      <w:proofErr w:type="spellStart"/>
-      <w:r>
-        <w:rPr>
-          <w:lang w:val="nb-NO"/>
-        </w:rPr>
-        <w:t>Stack</w:t>
-      </w:r>
-      <w:proofErr w:type="spellEnd"/>
-      <w:r>
-        <w:rPr>
-          <w:lang w:val="nb-NO"/>
-        </w:rPr>
-        <w:t xml:space="preserve"> </w:t>
-      </w:r>
-      <w:proofErr w:type="spellStart"/>
-      <w:r>
-        <w:rPr>
-          <w:lang w:val="nb-NO"/>
-        </w:rPr>
-        <w:t>Overflow</w:t>
-      </w:r>
-      <w:proofErr w:type="spellEnd"/>
-      <w:r>
-        <w:rPr>
-          <w:lang w:val="nb-NO"/>
-        </w:rPr>
-        <w:t xml:space="preserve"> eller dokumentasjon som allerede er lenket opp i kommentarer i koden din kan du kun referere til kommentaren i koden.</w:t>
-      </w:r>
-    </w:p>
-    <w:p>
-      <w:pPr>
-        <w:rPr>
-          <w:lang w:val="nb-NO"/>
-        </w:rPr>
-      </w:pPr>
-      <w:r>
-        <w:rPr>
-          <w:lang w:val="nb-NO"/>
-        </w:rPr>
-        <w:t xml:space="preserve">Bruk av </w:t>
-      </w:r>
-      <w:proofErr w:type="spellStart"/>
-      <w:r>
-        <w:rPr>
-          <w:lang w:val="nb-NO"/>
-        </w:rPr>
-        <w:t>Webtricks</w:t>
-      </w:r>
-      <w:proofErr w:type="spellEnd"/>
-      <w:r>
-        <w:rPr>
-          <w:lang w:val="nb-NO"/>
-        </w:rPr>
-        <w:t xml:space="preserve"> LMS pensum behøves ikke nevnes her.</w:t>
+        <w:t>Dersom det er linker til Stack Overflow eller dokumentasjon som allerede er lenket opp i kommentarer i koden din kan du kun referere til kommentaren i koden.</w:t>
+      </w:r>
+    </w:p>
+    <w:p>
+      <w:pPr>
+        <w:rPr>
+          <w:lang w:val="nb-NO"/>
+        </w:rPr>
+      </w:pPr>
+      <w:r>
+        <w:rPr>
+          <w:lang w:val="nb-NO"/>
+        </w:rPr>
+        <w:t>Bruk av Webtricks LMS pensum behøves ikke nevnes her.</w:t>
       </w:r>
     </w:p>
     <w:p>
@@ -190,21 +134,7 @@
         <w:rPr>
           <w:lang w:val="nb-NO"/>
         </w:rPr>
-        <w:t xml:space="preserve">Oppgave 3 – Register og </w:t>
-      </w:r>
-      <w:proofErr w:type="spellStart"/>
-      <w:r>
-        <w:rPr>
-          <w:lang w:val="nb-NO"/>
-        </w:rPr>
-        <w:t>Admin</w:t>
-      </w:r>
-      <w:proofErr w:type="spellEnd"/>
-      <w:r>
-        <w:rPr>
-          <w:lang w:val="nb-NO"/>
-        </w:rPr>
-        <w:t xml:space="preserve"> HTML sider</w:t>
+        <w:t>Oppgave 3 – Register og Admin HTML sider</w:t>
       </w:r>
     </w:p>
     <w:p>
@@ -244,69 +174,13 @@
         <w:rPr>
           <w:lang w:val="nb-NO"/>
         </w:rPr>
-        <w:t xml:space="preserve"> (</w:t>
-      </w:r>
-      <w:proofErr w:type="spellStart"/>
-      <w:r>
-        <w:rPr>
-          <w:lang w:val="nb-NO"/>
-        </w:rPr>
-        <w:t>OpenAI</w:t>
-      </w:r>
-      <w:proofErr w:type="spellEnd"/>
-      <w:r>
-        <w:rPr>
-          <w:lang w:val="nb-NO"/>
-        </w:rPr>
-        <w:t xml:space="preserve">, 2025, 03. desember versjon2). </w:t>
-      </w:r>
-      <w:r>
-        <w:rPr>
-          <w:lang w:val="nb-NO"/>
-        </w:rPr>
-        <w:t xml:space="preserve">Ved bruk av ES </w:t>
-      </w:r>
-      <w:proofErr w:type="spellStart"/>
-      <w:r>
-        <w:rPr>
-          <w:lang w:val="nb-NO"/>
-        </w:rPr>
-        <w:t>Modules</w:t>
-      </w:r>
-      <w:proofErr w:type="spellEnd"/>
-      <w:r>
-        <w:rPr>
-          <w:lang w:val="nb-NO"/>
-        </w:rPr>
-        <w:t xml:space="preserve"> kunne jeg linke register.js til actions.js ved bruk av «</w:t>
-      </w:r>
-      <w:proofErr w:type="spellStart"/>
-      <w:r>
-        <w:rPr>
-          <w:lang w:val="nb-NO"/>
-        </w:rPr>
-        <w:t>export</w:t>
-      </w:r>
-      <w:proofErr w:type="spellEnd"/>
-      <w:r>
-        <w:rPr>
-          <w:lang w:val="nb-NO"/>
-        </w:rPr>
-        <w:t xml:space="preserve">» før variabler, og da bruke actions.js som </w:t>
-      </w:r>
-      <w:proofErr w:type="spellStart"/>
-      <w:r>
-        <w:rPr>
-          <w:lang w:val="nb-NO"/>
-        </w:rPr>
-        <w:t>main</w:t>
-      </w:r>
-      <w:proofErr w:type="spellEnd"/>
-      <w:r>
-        <w:rPr>
-          <w:lang w:val="nb-NO"/>
-        </w:rPr>
-        <w:t xml:space="preserve"> filen til javascriptet (Mozilla.org).</w:t>
+        <w:t xml:space="preserve"> (OpenAI, 2025, 03. desember versjon2). </w:t>
+      </w:r>
+      <w:r>
+        <w:rPr>
+          <w:lang w:val="nb-NO"/>
+        </w:rPr>
+        <w:t>Ved bruk av ES Modules kunne jeg linke register.js til actions.js ved bruk av «export» før variabler, og da bruke actions.js som main filen til javascriptet (Mozilla.org).</w:t>
       </w:r>
     </w:p>
     <w:p>
@@ -337,61 +211,11 @@
           <w:rStyle w:val="Svakreferanse"/>
         </w:rPr>
       </w:pPr>
-      <w:proofErr w:type="spellStart"/>
       <w:r>
         <w:rPr>
           <w:rStyle w:val="Svakreferanse"/>
         </w:rPr>
-        <w:t>Filtrering</w:t>
-      </w:r>
-      <w:proofErr w:type="spellEnd"/>
-      <w:r>
-        <w:rPr>
-          <w:rStyle w:val="Svakreferanse"/>
-        </w:rPr>
-        <w:t xml:space="preserve"> av </w:t>
-      </w:r>
-      <w:proofErr w:type="spellStart"/>
-      <w:r>
-        <w:rPr>
-          <w:rStyle w:val="Svakreferanse"/>
-        </w:rPr>
-        <w:t>avdelinger</w:t>
-      </w:r>
-      <w:proofErr w:type="spellEnd"/>
-      <w:r>
-        <w:rPr>
-          <w:rStyle w:val="Svakreferanse"/>
-        </w:rPr>
-        <w:t xml:space="preserve"> </w:t>
-      </w:r>
-      <w:proofErr w:type="spellStart"/>
-      <w:r>
-        <w:rPr>
-          <w:rStyle w:val="Svakreferanse"/>
-        </w:rPr>
-        <w:t>og</w:t>
-      </w:r>
-      <w:proofErr w:type="spellEnd"/>
-      <w:r>
-        <w:rPr>
-          <w:rStyle w:val="Svakreferanse"/>
-        </w:rPr>
-        <w:t xml:space="preserve"> </w:t>
-      </w:r>
-      <w:proofErr w:type="spellStart"/>
-      <w:r>
-        <w:rPr>
-          <w:rStyle w:val="Svakreferanse"/>
-        </w:rPr>
-        <w:t>stillinger</w:t>
-      </w:r>
-      <w:proofErr w:type="spellEnd"/>
-      <w:r>
-        <w:rPr>
-          <w:rStyle w:val="Svakreferanse"/>
-        </w:rPr>
-        <w:t xml:space="preserve">: </w:t>
+        <w:t xml:space="preserve">Filtrering av avdelinger og stillinger: </w:t>
       </w:r>
     </w:p>
     <w:p>
@@ -412,118 +236,8 @@
           <w:lang w:val="nb-NO"/>
         </w:rPr>
         <w:br/>
-        <w:t>Jeg tok i bruk AI for hjelp til å sjekke når og hvorfor en funksjon kanskje ikke fungerte, og få en bedre forklaring på det slik at jeg selv kan lære mer om det (</w:t>
-      </w:r>
-      <w:proofErr w:type="spellStart"/>
-      <w:r>
-        <w:rPr>
-          <w:lang w:val="nb-NO"/>
-        </w:rPr>
-        <w:t>OpenAI</w:t>
-      </w:r>
-      <w:proofErr w:type="spellEnd"/>
-      <w:r>
-        <w:rPr>
-          <w:lang w:val="nb-NO"/>
-        </w:rPr>
-        <w:t xml:space="preserve">, 2025, 03.desember versjon1). </w:t>
-      </w:r>
-    </w:p>
-    <w:p>
-      <w:pPr>
-        <w:rPr>
-          <w:lang w:val="nb-NO"/>
-        </w:rPr>
-      </w:pPr>
-      <w:r>
-        <w:rPr>
-          <w:lang w:val="nb-NO"/>
-        </w:rPr>
-        <w:t xml:space="preserve">Ved oppkobling til knappene for å filtrere avdelinger og stillinger, tok jeg i bruk </w:t>
-      </w:r>
-      <w:proofErr w:type="spellStart"/>
-      <w:r>
-        <w:rPr>
-          <w:lang w:val="nb-NO"/>
-        </w:rPr>
-        <w:t>jQuery</w:t>
-      </w:r>
-      <w:proofErr w:type="spellEnd"/>
-      <w:r>
-        <w:rPr>
-          <w:lang w:val="nb-NO"/>
-        </w:rPr>
-        <w:t xml:space="preserve">. Ved å blande </w:t>
-      </w:r>
-      <w:proofErr w:type="spellStart"/>
-      <w:r>
-        <w:rPr>
-          <w:lang w:val="nb-NO"/>
-        </w:rPr>
-        <w:t>jQuery</w:t>
-      </w:r>
-      <w:proofErr w:type="spellEnd"/>
-      <w:r>
-        <w:rPr>
-          <w:lang w:val="nb-NO"/>
-        </w:rPr>
-        <w:t xml:space="preserve"> og vanlige JavaScript funksjoner, fikk jeg en kortere og enklere script for å få knappene til å fungere og filtrere korrekt etter hvilke parameter som blir valgt (</w:t>
-      </w:r>
-      <w:proofErr w:type="spellStart"/>
-      <w:r>
-        <w:rPr>
-          <w:lang w:val="nb-NO"/>
-        </w:rPr>
-        <w:t>OpenAI</w:t>
-      </w:r>
-      <w:proofErr w:type="spellEnd"/>
-      <w:r>
-        <w:rPr>
-          <w:lang w:val="nb-NO"/>
-        </w:rPr>
-        <w:t xml:space="preserve">, 2025, 05. desember versjon1). </w:t>
-      </w:r>
-      <w:r>
-        <w:rPr>
-          <w:lang w:val="nb-NO"/>
-        </w:rPr>
-        <w:t xml:space="preserve">AI ble benyttet for å gi meg en forklaring på hvordan </w:t>
-      </w:r>
-      <w:proofErr w:type="spellStart"/>
-      <w:r>
-        <w:rPr>
-          <w:lang w:val="nb-NO"/>
-        </w:rPr>
-        <w:t>jQuery</w:t>
-      </w:r>
-      <w:proofErr w:type="spellEnd"/>
-      <w:r>
-        <w:rPr>
-          <w:lang w:val="nb-NO"/>
-        </w:rPr>
-        <w:t xml:space="preserve"> kunne bli koblet opp og forenkle koden, i samarbeid med en </w:t>
-      </w:r>
-      <w:proofErr w:type="spellStart"/>
-      <w:r>
-        <w:rPr>
-          <w:lang w:val="nb-NO"/>
-        </w:rPr>
-        <w:t>YouTube</w:t>
-      </w:r>
-      <w:proofErr w:type="spellEnd"/>
-      <w:r>
-        <w:rPr>
-          <w:lang w:val="nb-NO"/>
-        </w:rPr>
-        <w:t xml:space="preserve"> video (D I A M… 2022) som gjorde det lettere for meg å vise til mer forståelse og få et grep på hvordan dette funket. </w:t>
-      </w:r>
-    </w:p>
-    <w:p>
-      <w:pPr>
-        <w:rPr>
-          <w:lang w:val="nb-NO"/>
-        </w:rPr>
-      </w:pPr>
+        <w:t xml:space="preserve">Jeg tok i bruk AI for hjelp til å sjekke når og hvorfor en funksjon kanskje ikke fungerte, og få en bedre forklaring på det slik at jeg selv kan lære mer om det (OpenAI, 2025, 03.desember versjon1). </w:t>
+      </w:r>
     </w:p>
     <w:p>
       <w:pPr>
@@ -576,6 +290,14 @@
           <w:lang w:val="nb-NO"/>
         </w:rPr>
         <w:t>Bruk APA7-stil. Her er kildekompasset.no god hjelp!</w:t>
+      </w:r>
+      <w:r>
+        <w:rPr>
+          <w:i/>
+          <w:iCs/>
+          <w:lang w:val="nb-NO"/>
+        </w:rPr>
+        <w:t xml:space="preserve"> </w:t>
       </w:r>
     </w:p>
     <w:p>
@@ -589,43 +311,27 @@
           <w:lang w:val="nb-NO"/>
         </w:rPr>
       </w:pPr>
-      <w:proofErr w:type="spellStart"/>
-      <w:r>
-        <w:rPr>
-          <w:lang w:val="nb-NO"/>
-        </w:rPr>
-        <w:t>OpenAI</w:t>
-      </w:r>
-      <w:proofErr w:type="spellEnd"/>
-      <w:r>
-        <w:rPr>
-          <w:lang w:val="nb-NO"/>
-        </w:rPr>
-        <w:t>.</w:t>
-      </w:r>
-      <w:r>
-        <w:rPr>
-          <w:lang w:val="nb-NO"/>
-        </w:rPr>
-        <w:t xml:space="preserve"> (2025). </w:t>
-      </w:r>
-      <w:proofErr w:type="spellStart"/>
+      <w:r>
+        <w:rPr>
+          <w:lang w:val="nb-NO"/>
+        </w:rPr>
+        <w:t xml:space="preserve">OpenAI. (2025). </w:t>
+      </w:r>
       <w:r>
         <w:rPr>
           <w:i/>
           <w:iCs/>
           <w:lang w:val="nb-NO"/>
         </w:rPr>
-        <w:t>ChatGPT</w:t>
-      </w:r>
-      <w:proofErr w:type="spellEnd"/>
+        <w:t>ChatGPT (03. desember versjon</w:t>
+      </w:r>
       <w:r>
         <w:rPr>
           <w:i/>
           <w:iCs/>
           <w:lang w:val="nb-NO"/>
         </w:rPr>
-        <w:t xml:space="preserve"> (02. desember ver</w:t>
+        <w:t>2</w:t>
       </w:r>
       <w:r>
         <w:rPr>
@@ -633,21 +339,13 @@
           <w:iCs/>
           <w:lang w:val="nb-NO"/>
         </w:rPr>
-        <w:t>sj</w:t>
-      </w:r>
-      <w:r>
-        <w:rPr>
-          <w:i/>
-          <w:iCs/>
-          <w:lang w:val="nb-NO"/>
-        </w:rPr>
-        <w:t xml:space="preserve">on) </w:t>
-      </w:r>
-      <w:r>
-        <w:rPr>
-          <w:lang w:val="nb-NO"/>
-        </w:rPr>
-        <w:t>[Stor språkmodell].</w:t>
+        <w:t>).</w:t>
+      </w:r>
+      <w:r>
+        <w:rPr>
+          <w:lang w:val="nb-NO"/>
+        </w:rPr>
+        <w:t xml:space="preserve"> [Stor språkmodell].</w:t>
       </w:r>
     </w:p>
     <w:p>
@@ -667,7 +365,21 @@
             <w:rStyle w:val="Hyperkobling"/>
             <w:lang w:val="nb-NO"/>
           </w:rPr>
-          <w:t>https://chatgpt.com/share/692ed279-af24-8009-9377-65c6917be364</w:t>
+          <w:t>https://ch</w:t>
+        </w:r>
+        <w:r>
+          <w:rPr>
+            <w:rStyle w:val="Hyperkobling"/>
+            <w:lang w:val="nb-NO"/>
+          </w:rPr>
+          <w:t>a</w:t>
+        </w:r>
+        <w:r>
+          <w:rPr>
+            <w:rStyle w:val="Hyperkobling"/>
+            <w:lang w:val="nb-NO"/>
+          </w:rPr>
+          <w:t>tgpt.com/share/693056ed-04f0-8009-a314-e7e2b06cf1c6</w:t>
         </w:r>
       </w:hyperlink>
       <w:r>
@@ -688,43 +400,27 @@
           <w:lang w:val="nb-NO"/>
         </w:rPr>
       </w:pPr>
-      <w:proofErr w:type="spellStart"/>
-      <w:r>
-        <w:rPr>
-          <w:lang w:val="nb-NO"/>
-        </w:rPr>
-        <w:t>OpenAI</w:t>
-      </w:r>
-      <w:proofErr w:type="spellEnd"/>
-      <w:r>
-        <w:rPr>
-          <w:lang w:val="nb-NO"/>
-        </w:rPr>
-        <w:t>.</w:t>
-      </w:r>
-      <w:r>
-        <w:rPr>
-          <w:lang w:val="nb-NO"/>
-        </w:rPr>
-        <w:t xml:space="preserve"> (2025). </w:t>
-      </w:r>
-      <w:proofErr w:type="spellStart"/>
+      <w:r>
+        <w:rPr>
+          <w:lang w:val="nb-NO"/>
+        </w:rPr>
+        <w:t xml:space="preserve">OpenAI. (2025). </w:t>
+      </w:r>
       <w:r>
         <w:rPr>
           <w:i/>
           <w:iCs/>
           <w:lang w:val="nb-NO"/>
         </w:rPr>
-        <w:t>ChatGPT</w:t>
-      </w:r>
-      <w:proofErr w:type="spellEnd"/>
+        <w:t>ChatGPT (0</w:t>
+      </w:r>
       <w:r>
         <w:rPr>
           <w:i/>
           <w:iCs/>
           <w:lang w:val="nb-NO"/>
         </w:rPr>
-        <w:t xml:space="preserve"> (03. desember versjon</w:t>
+        <w:t>7</w:t>
       </w:r>
       <w:r>
         <w:rPr>
@@ -732,15 +428,7 @@
           <w:iCs/>
           <w:lang w:val="nb-NO"/>
         </w:rPr>
-        <w:t>1</w:t>
-      </w:r>
-      <w:r>
-        <w:rPr>
-          <w:i/>
-          <w:iCs/>
-          <w:lang w:val="nb-NO"/>
-        </w:rPr>
-        <w:t>).</w:t>
+        <w:t>. desember versjon).</w:t>
       </w:r>
       <w:r>
         <w:rPr>
@@ -766,13 +454,25 @@
             <w:rStyle w:val="Hyperkobling"/>
             <w:lang w:val="nb-NO"/>
           </w:rPr>
-          <w:t>https://chatgpt.com/share/69304ac7-a60c-8009-b088-1464cdbde303</w:t>
+          <w:t>htt</w:t>
+        </w:r>
+        <w:r>
+          <w:rPr>
+            <w:rStyle w:val="Hyperkobling"/>
+            <w:lang w:val="nb-NO"/>
+          </w:rPr>
+          <w:t>p</w:t>
+        </w:r>
+        <w:r>
+          <w:rPr>
+            <w:rStyle w:val="Hyperkobling"/>
+            <w:lang w:val="nb-NO"/>
+          </w:rPr>
+          <w:t>s://chatgpt.com/share/69357550-2a38-8009-86f4-ac386b97cca8</w:t>
         </w:r>
       </w:hyperlink>
       <w:r>
         <w:rPr>
-          <w:i/>
-          <w:iCs/>
           <w:lang w:val="nb-NO"/>
         </w:rPr>
         <w:t xml:space="preserve"> </w:t>
@@ -789,37 +489,33 @@
           <w:lang w:val="nb-NO"/>
         </w:rPr>
       </w:pPr>
-      <w:proofErr w:type="spellStart"/>
       <w:r>
         <w:rPr>
           <w:lang w:val="nb-NO"/>
         </w:rPr>
         <w:t>OpenAI</w:t>
       </w:r>
-      <w:proofErr w:type="spellEnd"/>
       <w:r>
         <w:rPr>
           <w:lang w:val="nb-NO"/>
         </w:rPr>
         <w:t xml:space="preserve">. (2025). </w:t>
       </w:r>
-      <w:proofErr w:type="spellStart"/>
       <w:r>
         <w:rPr>
           <w:i/>
           <w:iCs/>
           <w:lang w:val="nb-NO"/>
         </w:rPr>
-        <w:t>ChatGPT</w:t>
-      </w:r>
-      <w:proofErr w:type="spellEnd"/>
+        <w:t>ChatGPT (0</w:t>
+      </w:r>
       <w:r>
         <w:rPr>
           <w:i/>
           <w:iCs/>
           <w:lang w:val="nb-NO"/>
         </w:rPr>
-        <w:t xml:space="preserve"> (03. desember versjon</w:t>
+        <w:t>8</w:t>
       </w:r>
       <w:r>
         <w:rPr>
@@ -827,7 +523,15 @@
           <w:iCs/>
           <w:lang w:val="nb-NO"/>
         </w:rPr>
-        <w:t>2</w:t>
+        <w:t>. desember versjon</w:t>
+      </w:r>
+      <w:r>
+        <w:rPr>
+          <w:i/>
+          <w:iCs/>
+          <w:lang w:val="nb-NO"/>
+        </w:rPr>
+        <w:t>1</w:t>
       </w:r>
       <w:r>
         <w:rPr>
@@ -861,7 +565,21 @@
             <w:rStyle w:val="Hyperkobling"/>
             <w:lang w:val="nb-NO"/>
           </w:rPr>
-          <w:t>https://chatgpt.com/share/693056ed-04f0-8009-a314-e7e2b06cf1c6</w:t>
+          <w:t>https://cha</w:t>
+        </w:r>
+        <w:r>
+          <w:rPr>
+            <w:rStyle w:val="Hyperkobling"/>
+            <w:lang w:val="nb-NO"/>
+          </w:rPr>
+          <w:t>t</w:t>
+        </w:r>
+        <w:r>
+          <w:rPr>
+            <w:rStyle w:val="Hyperkobling"/>
+            <w:lang w:val="nb-NO"/>
+          </w:rPr>
+          <w:t>gpt.com/share/69360a56-1760-8009-a785-72c52785a5f0</w:t>
         </w:r>
       </w:hyperlink>
       <w:r>
@@ -882,37 +600,33 @@
           <w:lang w:val="nb-NO"/>
         </w:rPr>
       </w:pPr>
-      <w:proofErr w:type="spellStart"/>
       <w:r>
         <w:rPr>
           <w:lang w:val="nb-NO"/>
         </w:rPr>
         <w:t>OpenAI</w:t>
       </w:r>
-      <w:proofErr w:type="spellEnd"/>
       <w:r>
         <w:rPr>
           <w:lang w:val="nb-NO"/>
         </w:rPr>
         <w:t xml:space="preserve">. (2025). </w:t>
       </w:r>
-      <w:proofErr w:type="spellStart"/>
       <w:r>
         <w:rPr>
           <w:i/>
           <w:iCs/>
           <w:lang w:val="nb-NO"/>
         </w:rPr>
-        <w:t>ChatGPT</w:t>
-      </w:r>
-      <w:proofErr w:type="spellEnd"/>
+        <w:t>ChatGPT (0</w:t>
+      </w:r>
       <w:r>
         <w:rPr>
           <w:i/>
           <w:iCs/>
           <w:lang w:val="nb-NO"/>
         </w:rPr>
-        <w:t xml:space="preserve"> (05. desember versjon</w:t>
+        <w:t>8</w:t>
       </w:r>
       <w:r>
         <w:rPr>
@@ -920,7 +634,7 @@
           <w:iCs/>
           <w:lang w:val="nb-NO"/>
         </w:rPr>
-        <w:t>1</w:t>
+        <w:t>. desember versjon</w:t>
       </w:r>
       <w:r>
         <w:rPr>
@@ -928,6 +642,14 @@
           <w:iCs/>
           <w:lang w:val="nb-NO"/>
         </w:rPr>
+        <w:t>2</w:t>
+      </w:r>
+      <w:r>
+        <w:rPr>
+          <w:i/>
+          <w:iCs/>
+          <w:lang w:val="nb-NO"/>
+        </w:rPr>
         <w:t>).</w:t>
       </w:r>
       <w:r>
@@ -935,6 +657,12 @@
           <w:lang w:val="nb-NO"/>
         </w:rPr>
         <w:t xml:space="preserve"> [Stor språkmodell].</w:t>
+      </w:r>
+      <w:r>
+        <w:rPr>
+          <w:lang w:val="nb-NO"/>
+        </w:rPr>
+        <w:t xml:space="preserve"> #Oppg1</w:t>
       </w:r>
     </w:p>
     <w:p>
@@ -952,11 +680,15 @@
         <w:r>
           <w:rPr>
             <w:rStyle w:val="Hyperkobling"/>
+            <w:lang w:val="nb-NO"/>
           </w:rPr>
-          <w:t>https://chatgpt.com/share/6932df36-ca08-8009-a17c-4c04fd750927</w:t>
+          <w:t>https://chatgpt.com/share/6936ccc9-03c4-8009-afe5-4d03d70f0c3b</w:t>
         </w:r>
       </w:hyperlink>
       <w:r>
+        <w:rPr>
+          <w:lang w:val="nb-NO"/>
+        </w:rPr>
         <w:t xml:space="preserve"> </w:t>
       </w:r>
     </w:p>
@@ -971,59 +703,37 @@
           <w:lang w:val="nb-NO"/>
         </w:rPr>
       </w:pPr>
-      <w:proofErr w:type="spellStart"/>
-      <w:r>
-        <w:rPr>
-          <w:lang w:val="nb-NO"/>
-        </w:rPr>
-        <w:t>OpenAI</w:t>
-      </w:r>
-      <w:proofErr w:type="spellEnd"/>
-      <w:r>
-        <w:rPr>
-          <w:lang w:val="nb-NO"/>
-        </w:rPr>
-        <w:t xml:space="preserve">. (2025). </w:t>
-      </w:r>
-      <w:proofErr w:type="spellStart"/>
+      <w:r>
+        <w:rPr>
+          <w:lang w:val="nb-NO"/>
+        </w:rPr>
+        <w:t xml:space="preserve">Google. (2025). </w:t>
+      </w:r>
       <w:r>
         <w:rPr>
           <w:i/>
           <w:iCs/>
           <w:lang w:val="nb-NO"/>
         </w:rPr>
-        <w:t>ChatGPT</w:t>
-      </w:r>
-      <w:proofErr w:type="spellEnd"/>
-      <w:r>
-        <w:rPr>
-          <w:i/>
-          <w:iCs/>
-          <w:lang w:val="nb-NO"/>
-        </w:rPr>
-        <w:t xml:space="preserve"> (05. desember versjon</w:t>
-      </w:r>
-      <w:r>
-        <w:rPr>
-          <w:i/>
-          <w:iCs/>
-          <w:lang w:val="nb-NO"/>
-        </w:rPr>
-        <w:t>2</w:t>
-      </w:r>
-      <w:r>
-        <w:rPr>
-          <w:i/>
-          <w:iCs/>
-          <w:lang w:val="nb-NO"/>
-        </w:rPr>
-        <w:t>).</w:t>
+        <w:t>Gemini (08. desember versjon)</w:t>
       </w:r>
       <w:r>
         <w:rPr>
           <w:lang w:val="nb-NO"/>
         </w:rPr>
         <w:t xml:space="preserve"> [Stor språkmodell].</w:t>
+      </w:r>
+      <w:r>
+        <w:rPr>
+          <w:lang w:val="nb-NO"/>
+        </w:rPr>
+        <w:t xml:space="preserve"> </w:t>
+      </w:r>
+      <w:r>
+        <w:rPr>
+          <w:lang w:val="nb-NO"/>
+        </w:rPr>
+        <w:t>#Oppg1</w:t>
       </w:r>
     </w:p>
     <w:p>
@@ -1043,9 +753,15 @@
             <w:rStyle w:val="Hyperkobling"/>
             <w:lang w:val="nb-NO"/>
           </w:rPr>
-          <w:t>https://chatgpt.com/share/6932eb80-38d0-8009-b5d7-52201f253e2b</w:t>
+          <w:t>https://gemini.google.com/share/e9c11f4d6ff0</w:t>
         </w:r>
       </w:hyperlink>
+      <w:r>
+        <w:rPr>
+          <w:lang w:val="nb-NO"/>
+        </w:rPr>
+        <w:t xml:space="preserve"> </w:t>
+      </w:r>
     </w:p>
     <w:p>
       <w:pPr>
@@ -1062,61 +778,21 @@
         <w:rPr>
           <w:lang w:val="nb-NO"/>
         </w:rPr>
-        <w:t xml:space="preserve"> </w:t>
-      </w:r>
-      <w:proofErr w:type="spellStart"/>
-      <w:r>
-        <w:rPr>
-          <w:lang w:val="nb-NO"/>
-        </w:rPr>
-        <w:t>OpenAI</w:t>
-      </w:r>
-      <w:proofErr w:type="spellEnd"/>
-      <w:r>
-        <w:rPr>
-          <w:lang w:val="nb-NO"/>
-        </w:rPr>
-        <w:t xml:space="preserve">. (2025). </w:t>
-      </w:r>
-      <w:proofErr w:type="spellStart"/>
+        <w:t xml:space="preserve">W3 Schools. (u.å.). </w:t>
+      </w:r>
       <w:r>
         <w:rPr>
           <w:i/>
           <w:iCs/>
           <w:lang w:val="nb-NO"/>
         </w:rPr>
-        <w:t>ChatGPT</w:t>
-      </w:r>
-      <w:proofErr w:type="spellEnd"/>
-      <w:r>
-        <w:rPr>
-          <w:i/>
-          <w:iCs/>
-          <w:lang w:val="nb-NO"/>
-        </w:rPr>
-        <w:t xml:space="preserve"> (0</w:t>
-      </w:r>
-      <w:r>
-        <w:rPr>
-          <w:i/>
-          <w:iCs/>
-          <w:lang w:val="nb-NO"/>
-        </w:rPr>
-        <w:t>7</w:t>
-      </w:r>
-      <w:r>
-        <w:rPr>
-          <w:i/>
-          <w:iCs/>
-          <w:lang w:val="nb-NO"/>
-        </w:rPr>
-        <w:t>. desember versjon).</w:t>
-      </w:r>
-      <w:r>
-        <w:rPr>
-          <w:lang w:val="nb-NO"/>
-        </w:rPr>
-        <w:t xml:space="preserve"> [Stor språkmodell].</w:t>
+        <w:t>CSS Text Indentation and Spacing.</w:t>
+      </w:r>
+      <w:r>
+        <w:rPr>
+          <w:lang w:val="nb-NO"/>
+        </w:rPr>
+        <w:t xml:space="preserve"> (Text Spacing). Hentet 03. desember 2025 fra </w:t>
       </w:r>
     </w:p>
     <w:p>
@@ -1131,241 +807,6 @@
         </w:rPr>
       </w:pPr>
       <w:hyperlink r:id="rId10" w:history="1">
-        <w:r>
-          <w:rPr>
-            <w:rStyle w:val="Hyperkobling"/>
-            <w:lang w:val="nb-NO"/>
-          </w:rPr>
-          <w:t>https://chatgpt.com/share/69357550-2a38-8009-86f4-ac386b97cca8</w:t>
-        </w:r>
-      </w:hyperlink>
-      <w:r>
-        <w:rPr>
-          <w:lang w:val="nb-NO"/>
-        </w:rPr>
-        <w:t xml:space="preserve"> </w:t>
-      </w:r>
-    </w:p>
-    <w:p>
-      <w:pPr>
-        <w:pStyle w:val="Listeavsnitt"/>
-        <w:numPr>
-          <w:ilvl w:val="0"/>
-          <w:numId w:val="1"/>
-        </w:numPr>
-        <w:rPr>
-          <w:lang w:val="nb-NO"/>
-        </w:rPr>
-      </w:pPr>
-      <w:proofErr w:type="spellStart"/>
-      <w:r>
-        <w:rPr>
-          <w:lang w:val="nb-NO"/>
-        </w:rPr>
-        <w:t>OpenAI</w:t>
-      </w:r>
-      <w:proofErr w:type="spellEnd"/>
-      <w:r>
-        <w:rPr>
-          <w:lang w:val="nb-NO"/>
-        </w:rPr>
-        <w:t xml:space="preserve">. (2025). </w:t>
-      </w:r>
-      <w:proofErr w:type="spellStart"/>
-      <w:r>
-        <w:rPr>
-          <w:i/>
-          <w:iCs/>
-          <w:lang w:val="nb-NO"/>
-        </w:rPr>
-        <w:t>ChatGPT</w:t>
-      </w:r>
-      <w:proofErr w:type="spellEnd"/>
-      <w:r>
-        <w:rPr>
-          <w:i/>
-          <w:iCs/>
-          <w:lang w:val="nb-NO"/>
-        </w:rPr>
-        <w:t xml:space="preserve"> (0</w:t>
-      </w:r>
-      <w:r>
-        <w:rPr>
-          <w:i/>
-          <w:iCs/>
-          <w:lang w:val="nb-NO"/>
-        </w:rPr>
-        <w:t>8</w:t>
-      </w:r>
-      <w:r>
-        <w:rPr>
-          <w:i/>
-          <w:iCs/>
-          <w:lang w:val="nb-NO"/>
-        </w:rPr>
-        <w:t>. desember versjon).</w:t>
-      </w:r>
-      <w:r>
-        <w:rPr>
-          <w:lang w:val="nb-NO"/>
-        </w:rPr>
-        <w:t xml:space="preserve"> [Stor språkmodell].</w:t>
-      </w:r>
-    </w:p>
-    <w:p>
-      <w:pPr>
-        <w:pStyle w:val="Listeavsnitt"/>
-        <w:numPr>
-          <w:ilvl w:val="1"/>
-          <w:numId w:val="1"/>
-        </w:numPr>
-        <w:rPr>
-          <w:lang w:val="nb-NO"/>
-        </w:rPr>
-      </w:pPr>
-      <w:hyperlink r:id="rId11" w:history="1">
-        <w:r>
-          <w:rPr>
-            <w:rStyle w:val="Hyperkobling"/>
-            <w:lang w:val="nb-NO"/>
-          </w:rPr>
-          <w:t>https://chatgpt.com/share/69360a56-1760-8009-a785-72c52785a5f0</w:t>
-        </w:r>
-      </w:hyperlink>
-      <w:r>
-        <w:rPr>
-          <w:lang w:val="nb-NO"/>
-        </w:rPr>
-        <w:t xml:space="preserve"> </w:t>
-      </w:r>
-    </w:p>
-    <w:p>
-      <w:pPr>
-        <w:pStyle w:val="Listeavsnitt"/>
-        <w:numPr>
-          <w:ilvl w:val="0"/>
-          <w:numId w:val="1"/>
-        </w:numPr>
-        <w:rPr>
-          <w:lang w:val="nb-NO"/>
-        </w:rPr>
-      </w:pPr>
-      <w:r>
-        <w:rPr>
-          <w:lang w:val="nb-NO"/>
-        </w:rPr>
-        <w:lastRenderedPageBreak/>
-        <w:t xml:space="preserve">W3 Schools. (u.å.). </w:t>
-      </w:r>
-      <w:r>
-        <w:rPr>
-          <w:i/>
-          <w:iCs/>
-          <w:lang w:val="nb-NO"/>
-        </w:rPr>
-        <w:t xml:space="preserve">CSS </w:t>
-      </w:r>
-      <w:proofErr w:type="spellStart"/>
-      <w:r>
-        <w:rPr>
-          <w:i/>
-          <w:iCs/>
-          <w:lang w:val="nb-NO"/>
-        </w:rPr>
-        <w:t>Text</w:t>
-      </w:r>
-      <w:proofErr w:type="spellEnd"/>
-      <w:r>
-        <w:rPr>
-          <w:i/>
-          <w:iCs/>
-          <w:lang w:val="nb-NO"/>
-        </w:rPr>
-        <w:t xml:space="preserve"> </w:t>
-      </w:r>
-      <w:proofErr w:type="spellStart"/>
-      <w:r>
-        <w:rPr>
-          <w:i/>
-          <w:iCs/>
-          <w:lang w:val="nb-NO"/>
-        </w:rPr>
-        <w:t>Indentation</w:t>
-      </w:r>
-      <w:proofErr w:type="spellEnd"/>
-      <w:r>
-        <w:rPr>
-          <w:i/>
-          <w:iCs/>
-          <w:lang w:val="nb-NO"/>
-        </w:rPr>
-        <w:t xml:space="preserve"> and </w:t>
-      </w:r>
-      <w:proofErr w:type="spellStart"/>
-      <w:r>
-        <w:rPr>
-          <w:i/>
-          <w:iCs/>
-          <w:lang w:val="nb-NO"/>
-        </w:rPr>
-        <w:t>Spacing</w:t>
-      </w:r>
-      <w:proofErr w:type="spellEnd"/>
-      <w:r>
-        <w:rPr>
-          <w:i/>
-          <w:iCs/>
-          <w:lang w:val="nb-NO"/>
-        </w:rPr>
-        <w:t>.</w:t>
-      </w:r>
-      <w:r>
-        <w:rPr>
-          <w:lang w:val="nb-NO"/>
-        </w:rPr>
-        <w:t xml:space="preserve"> (</w:t>
-      </w:r>
-      <w:proofErr w:type="spellStart"/>
-      <w:r>
-        <w:rPr>
-          <w:lang w:val="nb-NO"/>
-        </w:rPr>
-        <w:t>Text</w:t>
-      </w:r>
-      <w:proofErr w:type="spellEnd"/>
-      <w:r>
-        <w:rPr>
-          <w:lang w:val="nb-NO"/>
-        </w:rPr>
-        <w:t xml:space="preserve"> </w:t>
-      </w:r>
-      <w:proofErr w:type="spellStart"/>
-      <w:r>
-        <w:rPr>
-          <w:lang w:val="nb-NO"/>
-        </w:rPr>
-        <w:t>Spacing</w:t>
-      </w:r>
-      <w:proofErr w:type="spellEnd"/>
-      <w:r>
-        <w:rPr>
-          <w:lang w:val="nb-NO"/>
-        </w:rPr>
-        <w:t xml:space="preserve">). Hentet 03. desember 2025 fra </w:t>
-      </w:r>
-    </w:p>
-    <w:p>
-      <w:pPr>
-        <w:pStyle w:val="Listeavsnitt"/>
-        <w:numPr>
-          <w:ilvl w:val="1"/>
-          <w:numId w:val="1"/>
-        </w:numPr>
-        <w:rPr>
-          <w:lang w:val="nb-NO"/>
-        </w:rPr>
-      </w:pPr>
-      <w:hyperlink r:id="rId12" w:history="1">
         <w:r>
           <w:rPr>
             <w:rStyle w:val="Hyperkobling"/>
@@ -1396,35 +837,7 @@
         <w:rPr>
           <w:lang w:val="nb-NO"/>
         </w:rPr>
-        <w:t xml:space="preserve">D I A M se – </w:t>
-      </w:r>
-      <w:proofErr w:type="spellStart"/>
-      <w:r>
-        <w:rPr>
-          <w:lang w:val="nb-NO"/>
-        </w:rPr>
-        <w:t>Official</w:t>
-      </w:r>
-      <w:proofErr w:type="spellEnd"/>
-      <w:r>
-        <w:rPr>
-          <w:lang w:val="nb-NO"/>
-        </w:rPr>
-        <w:t xml:space="preserve"> Channel for </w:t>
-      </w:r>
-      <w:proofErr w:type="spellStart"/>
-      <w:r>
-        <w:rPr>
-          <w:lang w:val="nb-NO"/>
-        </w:rPr>
-        <w:t>diam</w:t>
-      </w:r>
-      <w:proofErr w:type="spellEnd"/>
-      <w:r>
-        <w:rPr>
-          <w:lang w:val="nb-NO"/>
-        </w:rPr>
-        <w:t xml:space="preserve">(.se) (2022, 19. juli). </w:t>
+        <w:t xml:space="preserve">Mozilla.org (u.å.) </w:t>
       </w:r>
       <w:r>
         <w:rPr>
@@ -1432,153 +845,13 @@
           <w:iCs/>
           <w:lang w:val="nb-NO"/>
         </w:rPr>
-        <w:t xml:space="preserve">DIY Filter item son </w:t>
-      </w:r>
-      <w:proofErr w:type="spellStart"/>
-      <w:r>
-        <w:rPr>
-          <w:i/>
-          <w:iCs/>
-          <w:lang w:val="nb-NO"/>
-        </w:rPr>
-        <w:t>button</w:t>
-      </w:r>
-      <w:proofErr w:type="spellEnd"/>
-      <w:r>
-        <w:rPr>
-          <w:i/>
-          <w:iCs/>
-          <w:lang w:val="nb-NO"/>
-        </w:rPr>
-        <w:t xml:space="preserve"> </w:t>
-      </w:r>
-      <w:proofErr w:type="spellStart"/>
-      <w:r>
-        <w:rPr>
-          <w:i/>
-          <w:iCs/>
-          <w:lang w:val="nb-NO"/>
-        </w:rPr>
-        <w:t>click</w:t>
-      </w:r>
-      <w:proofErr w:type="spellEnd"/>
-      <w:r>
-        <w:rPr>
-          <w:i/>
-          <w:iCs/>
-          <w:lang w:val="nb-NO"/>
-        </w:rPr>
-        <w:t xml:space="preserve"> </w:t>
-      </w:r>
-      <w:proofErr w:type="spellStart"/>
-      <w:r>
-        <w:rPr>
-          <w:i/>
-          <w:iCs/>
-          <w:lang w:val="nb-NO"/>
-        </w:rPr>
-        <w:t>with</w:t>
-      </w:r>
-      <w:proofErr w:type="spellEnd"/>
-      <w:r>
-        <w:rPr>
-          <w:i/>
-          <w:iCs/>
-          <w:lang w:val="nb-NO"/>
-        </w:rPr>
-        <w:t xml:space="preserve"> </w:t>
-      </w:r>
-      <w:proofErr w:type="spellStart"/>
-      <w:r>
-        <w:rPr>
-          <w:i/>
-          <w:iCs/>
-          <w:lang w:val="nb-NO"/>
-        </w:rPr>
-        <w:t>jQuery</w:t>
-      </w:r>
-      <w:proofErr w:type="spellEnd"/>
-      <w:r>
-        <w:rPr>
-          <w:i/>
-          <w:iCs/>
-          <w:lang w:val="nb-NO"/>
-        </w:rPr>
-        <w:t xml:space="preserve">. In less </w:t>
-      </w:r>
-      <w:proofErr w:type="spellStart"/>
-      <w:r>
-        <w:rPr>
-          <w:i/>
-          <w:iCs/>
-          <w:lang w:val="nb-NO"/>
-        </w:rPr>
-        <w:t>than</w:t>
-      </w:r>
-      <w:proofErr w:type="spellEnd"/>
-      <w:r>
-        <w:rPr>
-          <w:i/>
-          <w:iCs/>
-          <w:lang w:val="nb-NO"/>
-        </w:rPr>
-        <w:t xml:space="preserve"> 7 </w:t>
-      </w:r>
-      <w:proofErr w:type="spellStart"/>
-      <w:r>
-        <w:rPr>
-          <w:i/>
-          <w:iCs/>
-          <w:lang w:val="nb-NO"/>
-        </w:rPr>
-        <w:t>minutes</w:t>
-      </w:r>
-      <w:proofErr w:type="spellEnd"/>
-      <w:r>
-        <w:rPr>
-          <w:i/>
-          <w:iCs/>
-          <w:lang w:val="nb-NO"/>
-        </w:rPr>
-        <w:t xml:space="preserve">. HTML, CSS and </w:t>
-      </w:r>
-      <w:proofErr w:type="spellStart"/>
-      <w:r>
-        <w:rPr>
-          <w:i/>
-          <w:iCs/>
-          <w:lang w:val="nb-NO"/>
-        </w:rPr>
-        <w:t>jQuery</w:t>
-      </w:r>
-      <w:proofErr w:type="spellEnd"/>
-      <w:r>
-        <w:rPr>
-          <w:i/>
-          <w:iCs/>
-          <w:lang w:val="nb-NO"/>
-        </w:rPr>
-        <w:t xml:space="preserve">. </w:t>
-      </w:r>
-      <w:r>
-        <w:rPr>
-          <w:lang w:val="nb-NO"/>
-        </w:rPr>
-        <w:t xml:space="preserve">[Video]. </w:t>
-      </w:r>
-      <w:proofErr w:type="spellStart"/>
-      <w:r>
-        <w:rPr>
-          <w:lang w:val="nb-NO"/>
-        </w:rPr>
-        <w:t>Youtube</w:t>
-      </w:r>
-      <w:proofErr w:type="spellEnd"/>
-      <w:r>
-        <w:rPr>
-          <w:lang w:val="nb-NO"/>
-        </w:rPr>
-        <w:t>.</w:t>
+        <w:t>JavaScript Modules.</w:t>
+      </w:r>
+      <w:r>
+        <w:rPr>
+          <w:lang w:val="nb-NO"/>
+        </w:rPr>
+        <w:t xml:space="preserve"> Hentet. 03. desember 2025 fra</w:t>
       </w:r>
     </w:p>
     <w:p>
@@ -1592,84 +865,7 @@
           <w:lang w:val="nb-NO"/>
         </w:rPr>
       </w:pPr>
-      <w:hyperlink r:id="rId13" w:history="1">
-        <w:r>
-          <w:rPr>
-            <w:rStyle w:val="Hyperkobling"/>
-            <w:lang w:val="nb-NO"/>
-          </w:rPr>
-          <w:t>https://www.youtube.com/watch?v=FlRK9GaOTzI</w:t>
-        </w:r>
-      </w:hyperlink>
-      <w:r>
-        <w:rPr>
-          <w:lang w:val="nb-NO"/>
-        </w:rPr>
-        <w:t xml:space="preserve"> </w:t>
-      </w:r>
-    </w:p>
-    <w:p>
-      <w:pPr>
-        <w:pStyle w:val="Listeavsnitt"/>
-        <w:numPr>
-          <w:ilvl w:val="0"/>
-          <w:numId w:val="1"/>
-        </w:numPr>
-        <w:rPr>
-          <w:lang w:val="nb-NO"/>
-        </w:rPr>
-      </w:pPr>
-      <w:r>
-        <w:rPr>
-          <w:lang w:val="nb-NO"/>
-        </w:rPr>
-        <w:t xml:space="preserve">Mozilla.org (u.å.) </w:t>
-      </w:r>
-      <w:r>
-        <w:rPr>
-          <w:i/>
-          <w:iCs/>
-          <w:lang w:val="nb-NO"/>
-        </w:rPr>
-        <w:t xml:space="preserve">JavaScript </w:t>
-      </w:r>
-      <w:proofErr w:type="spellStart"/>
-      <w:r>
-        <w:rPr>
-          <w:i/>
-          <w:iCs/>
-          <w:lang w:val="nb-NO"/>
-        </w:rPr>
-        <w:t>Modules</w:t>
-      </w:r>
-      <w:proofErr w:type="spellEnd"/>
-      <w:r>
-        <w:rPr>
-          <w:i/>
-          <w:iCs/>
-          <w:lang w:val="nb-NO"/>
-        </w:rPr>
-        <w:t>.</w:t>
-      </w:r>
-      <w:r>
-        <w:rPr>
-          <w:lang w:val="nb-NO"/>
-        </w:rPr>
-        <w:t xml:space="preserve"> Hentet. 03. desember 2025 fra</w:t>
-      </w:r>
-    </w:p>
-    <w:p>
-      <w:pPr>
-        <w:pStyle w:val="Listeavsnitt"/>
-        <w:numPr>
-          <w:ilvl w:val="1"/>
-          <w:numId w:val="1"/>
-        </w:numPr>
-        <w:rPr>
-          <w:lang w:val="nb-NO"/>
-        </w:rPr>
-      </w:pPr>
-      <w:hyperlink r:id="rId14" w:history="1">
+      <w:hyperlink r:id="rId11" w:history="1">
         <w:r>
           <w:rPr>
             <w:rStyle w:val="Hyperkobling"/>
@@ -1698,89 +894,24 @@
           <w:lang w:val="nb-NO"/>
         </w:rPr>
       </w:pPr>
-      <w:proofErr w:type="spellStart"/>
-      <w:r>
-        <w:rPr>
-          <w:lang w:val="nb-NO"/>
-        </w:rPr>
-        <w:t>Turpin</w:t>
-      </w:r>
-      <w:proofErr w:type="spellEnd"/>
-      <w:r>
-        <w:rPr>
-          <w:lang w:val="nb-NO"/>
-        </w:rPr>
-        <w:t xml:space="preserve">, Alex (2012, 27. mars) </w:t>
-      </w:r>
-      <w:r>
-        <w:rPr>
-          <w:lang w:val="nb-NO"/>
-        </w:rPr>
-        <w:t xml:space="preserve">JavaScript – </w:t>
-      </w:r>
-      <w:proofErr w:type="spellStart"/>
-      <w:r>
-        <w:rPr>
-          <w:lang w:val="nb-NO"/>
-        </w:rPr>
-        <w:t>populate</w:t>
-      </w:r>
-      <w:proofErr w:type="spellEnd"/>
+      <w:r>
+        <w:rPr>
+          <w:lang w:val="nb-NO"/>
+        </w:rPr>
+        <w:t xml:space="preserve">Turpin, Alex (2012, 27. mars) </w:t>
+      </w:r>
+      <w:r>
+        <w:rPr>
+          <w:lang w:val="nb-NO"/>
+        </w:rPr>
+        <w:t>JavaScript – populate dropdown list with array.</w:t>
+      </w:r>
       <w:r>
         <w:rPr>
           <w:lang w:val="nb-NO"/>
         </w:rPr>
         <w:t xml:space="preserve"> </w:t>
       </w:r>
-      <w:proofErr w:type="spellStart"/>
-      <w:r>
-        <w:rPr>
-          <w:lang w:val="nb-NO"/>
-        </w:rPr>
-        <w:t>dropdown</w:t>
-      </w:r>
-      <w:proofErr w:type="spellEnd"/>
-      <w:r>
-        <w:rPr>
-          <w:lang w:val="nb-NO"/>
-        </w:rPr>
-        <w:t xml:space="preserve"> list </w:t>
-      </w:r>
-      <w:proofErr w:type="spellStart"/>
-      <w:r>
-        <w:rPr>
-          <w:lang w:val="nb-NO"/>
-        </w:rPr>
-        <w:t>with</w:t>
-      </w:r>
-      <w:proofErr w:type="spellEnd"/>
-      <w:r>
-        <w:rPr>
-          <w:lang w:val="nb-NO"/>
-        </w:rPr>
-        <w:t xml:space="preserve"> </w:t>
-      </w:r>
-      <w:proofErr w:type="spellStart"/>
-      <w:r>
-        <w:rPr>
-          <w:lang w:val="nb-NO"/>
-        </w:rPr>
-        <w:t>array</w:t>
-      </w:r>
-      <w:proofErr w:type="spellEnd"/>
-      <w:r>
-        <w:rPr>
-          <w:lang w:val="nb-NO"/>
-        </w:rPr>
-        <w:t>.</w:t>
-      </w:r>
-      <w:r>
-        <w:rPr>
-          <w:lang w:val="nb-NO"/>
-        </w:rPr>
-        <w:t xml:space="preserve"> </w:t>
-      </w:r>
-      <w:proofErr w:type="spellStart"/>
       <w:r>
         <w:rPr>
           <w:i/>
@@ -1789,7 +920,6 @@
         </w:rPr>
         <w:t>StackOverflow</w:t>
       </w:r>
-      <w:proofErr w:type="spellEnd"/>
       <w:r>
         <w:rPr>
           <w:lang w:val="nb-NO"/>
@@ -1808,7 +938,7 @@
           <w:lang w:val="nb-NO"/>
         </w:rPr>
       </w:pPr>
-      <w:hyperlink r:id="rId15" w:history="1">
+      <w:hyperlink r:id="rId12" w:history="1">
         <w:r>
           <w:rPr>
             <w:rStyle w:val="Hyperkobling"/>
@@ -1848,63 +978,13 @@
           <w:iCs/>
           <w:lang w:val="nb-NO"/>
         </w:rPr>
-        <w:t xml:space="preserve">How to </w:t>
-      </w:r>
-      <w:proofErr w:type="spellStart"/>
-      <w:r>
-        <w:rPr>
-          <w:i/>
-          <w:iCs/>
-          <w:lang w:val="nb-NO"/>
-        </w:rPr>
-        <w:t>accept</w:t>
-      </w:r>
-      <w:proofErr w:type="spellEnd"/>
-      <w:r>
-        <w:rPr>
-          <w:i/>
-          <w:iCs/>
-          <w:lang w:val="nb-NO"/>
-        </w:rPr>
-        <w:t xml:space="preserve"> JavaScript USER INPUT in 5 </w:t>
-      </w:r>
-      <w:proofErr w:type="spellStart"/>
-      <w:r>
-        <w:rPr>
-          <w:i/>
-          <w:iCs/>
-          <w:lang w:val="nb-NO"/>
-        </w:rPr>
-        <w:t>minutes</w:t>
-      </w:r>
-      <w:proofErr w:type="spellEnd"/>
-      <w:r>
-        <w:rPr>
-          <w:i/>
-          <w:iCs/>
-          <w:lang w:val="nb-NO"/>
-        </w:rPr>
-        <w:t>.</w:t>
-      </w:r>
-      <w:r>
-        <w:rPr>
-          <w:lang w:val="nb-NO"/>
-        </w:rPr>
-        <w:t xml:space="preserve"> [Video]. </w:t>
-      </w:r>
-      <w:proofErr w:type="spellStart"/>
-      <w:r>
-        <w:rPr>
-          <w:lang w:val="nb-NO"/>
-        </w:rPr>
-        <w:t>Youtube</w:t>
-      </w:r>
-      <w:proofErr w:type="spellEnd"/>
-      <w:r>
-        <w:rPr>
-          <w:lang w:val="nb-NO"/>
-        </w:rPr>
-        <w:t>.</w:t>
+        <w:t>How to accept JavaScript USER INPUT in 5 minutes.</w:t>
+      </w:r>
+      <w:r>
+        <w:rPr>
+          <w:lang w:val="nb-NO"/>
+        </w:rPr>
+        <w:t xml:space="preserve"> [Video]. Youtube.</w:t>
       </w:r>
     </w:p>
     <w:p>
@@ -1919,7 +999,7 @@
           <w:lang w:val="nb-NO"/>
         </w:rPr>
       </w:pPr>
-      <w:hyperlink r:id="rId16" w:history="1">
+      <w:hyperlink r:id="rId13" w:history="1">
         <w:r>
           <w:rPr>
             <w:rStyle w:val="Hyperkobling"/>
@@ -2667,6 +1747,7 @@
   <w:style w:type="character" w:default="1" w:styleId="Standardskriftforavsnitt">
     <w:name w:val="Default Paragraph Font"/>
     <w:uiPriority w:val="1"/>
+    <w:semiHidden/>
     <w:unhideWhenUsed/>
   </w:style>
   <w:style w:type="table" w:default="1" w:styleId="Vanligtabell">

</xml_diff>